<commit_message>
added another line to doc
</commit_message>
<xml_diff>
--- a/ICE1001_CV.docx
+++ b/ICE1001_CV.docx
@@ -5,6 +5,11 @@
     <w:p>
       <w:r>
         <w:t>Hello World</w:t>
+      </w:r>
+    </w:p>
+    <w:p>
+      <w:r>
+        <w:t>This is a new line</w:t>
       </w:r>
     </w:p>
     <w:sectPr>

</xml_diff>

<commit_message>
deleted test content from doc
</commit_message>
<xml_diff>
--- a/ICE1001_CV.docx
+++ b/ICE1001_CV.docx
@@ -2,16 +2,7 @@
 <file path=word/document.xml><?xml version="1.0" encoding="utf-8"?>
 <w:document xmlns:wpc="http://schemas.microsoft.com/office/word/2010/wordprocessingCanvas" xmlns:cx="http://schemas.microsoft.com/office/drawing/2014/chartex" xmlns:cx1="http://schemas.microsoft.com/office/drawing/2015/9/8/chartex" xmlns:cx2="http://schemas.microsoft.com/office/drawing/2015/10/21/chartex" xmlns:cx3="http://schemas.microsoft.com/office/drawing/2016/5/9/chartex" xmlns:cx4="http://schemas.microsoft.com/office/drawing/2016/5/10/chartex" xmlns:cx5="http://schemas.microsoft.com/office/drawing/2016/5/11/chartex" xmlns:cx6="http://schemas.microsoft.com/office/drawing/2016/5/12/chartex" xmlns:cx7="http://schemas.microsoft.com/office/drawing/2016/5/13/chartex" xmlns:cx8="http://schemas.microsoft.com/office/drawing/2016/5/14/chartex" xmlns:mc="http://schemas.openxmlformats.org/markup-compatibility/2006" xmlns:aink="http://schemas.microsoft.com/office/drawing/2016/ink" xmlns:am3d="http://schemas.microsoft.com/office/drawing/2017/model3d" xmlns:o="urn:schemas-microsoft-com:office:office" xmlns:r="http://schemas.openxmlformats.org/officeDocument/2006/relationships" xmlns:m="http://schemas.openxmlformats.org/officeDocument/2006/math" xmlns:v="urn:schemas-microsoft-com:vml" xmlns:wp14="http://schemas.microsoft.com/office/word/2010/wordprocessingDrawing" xmlns:wp="http://schemas.openxmlformats.org/drawingml/2006/wordprocessingDrawing" xmlns:w10="urn:schemas-microsoft-com:office:word" xmlns:w="http://schemas.openxmlformats.org/wordprocessingml/2006/main" xmlns:w14="http://schemas.microsoft.com/office/word/2010/wordml" xmlns:w15="http://schemas.microsoft.com/office/word/2012/wordml" xmlns:w16cex="http://schemas.microsoft.com/office/word/2018/wordml/cex" xmlns:w16cid="http://schemas.microsoft.com/office/word/2016/wordml/cid" xmlns:w16="http://schemas.microsoft.com/office/word/2018/wordml" xmlns:w16se="http://schemas.microsoft.com/office/word/2015/wordml/symex" xmlns:wpg="http://schemas.microsoft.com/office/word/2010/wordprocessingGroup" xmlns:wpi="http://schemas.microsoft.com/office/word/2010/wordprocessingInk" xmlns:wne="http://schemas.microsoft.com/office/word/2006/wordml" xmlns:wps="http://schemas.microsoft.com/office/word/2010/wordprocessingShape" mc:Ignorable="w14 w15 w16se w16cid w16 w16cex wp14">
   <w:body>
-    <w:p>
-      <w:r>
-        <w:t>Hello World</w:t>
-      </w:r>
-    </w:p>
-    <w:p>
-      <w:r>
-        <w:t>This is a new line</w:t>
-      </w:r>
-    </w:p>
+    <w:p/>
     <w:sectPr>
       <w:pgSz w:w="11906" w:h="16838"/>
       <w:pgMar w:top="1440" w:right="1440" w:bottom="1440" w:left="1440" w:header="708" w:footer="708" w:gutter="0"/>
@@ -145,6 +136,7 @@
     <w:lsdException w:name="HTML Sample" w:semiHidden="1" w:unhideWhenUsed="1"/>
     <w:lsdException w:name="HTML Typewriter" w:semiHidden="1" w:unhideWhenUsed="1"/>
     <w:lsdException w:name="HTML Variable" w:semiHidden="1" w:unhideWhenUsed="1"/>
+    <w:lsdException w:name="Normal Table" w:semiHidden="1" w:unhideWhenUsed="1"/>
     <w:lsdException w:name="annotation subject" w:semiHidden="1" w:unhideWhenUsed="1"/>
     <w:lsdException w:name="No List" w:semiHidden="1" w:unhideWhenUsed="1"/>
     <w:lsdException w:name="Outline List 1" w:semiHidden="1" w:unhideWhenUsed="1"/>
@@ -191,8 +183,10 @@
     <w:lsdException w:name="Table Subtle 2" w:semiHidden="1" w:unhideWhenUsed="1"/>
     <w:lsdException w:name="Table Web 1" w:semiHidden="1" w:unhideWhenUsed="1"/>
     <w:lsdException w:name="Table Web 2" w:semiHidden="1" w:unhideWhenUsed="1"/>
+    <w:lsdException w:name="Table Web 3" w:semiHidden="1" w:unhideWhenUsed="1"/>
     <w:lsdException w:name="Balloon Text" w:semiHidden="1" w:unhideWhenUsed="1"/>
     <w:lsdException w:name="Table Grid" w:uiPriority="39"/>
+    <w:lsdException w:name="Table Theme" w:semiHidden="1" w:unhideWhenUsed="1"/>
     <w:lsdException w:name="Placeholder Text" w:semiHidden="1"/>
     <w:lsdException w:name="No Spacing" w:uiPriority="1" w:qFormat="1"/>
     <w:lsdException w:name="Light Shading" w:uiPriority="60"/>

</xml_diff>

<commit_message>
added education and volunteering sections
</commit_message>
<xml_diff>
--- a/ICE1001_CV.docx
+++ b/ICE1001_CV.docx
@@ -302,24 +302,9 @@
       <w:pPr>
         <w:pStyle w:val="Heading1"/>
       </w:pPr>
-      <w:sdt>
-        <w:sdtPr>
-          <w:alias w:val="Experience:"/>
-          <w:tag w:val="Experience:"/>
-          <w:id w:val="-1983300934"/>
-          <w:placeholder>
-            <w:docPart w:val="2FE39AC5DBA74CFB8A9F5E18577E5568"/>
-          </w:placeholder>
-          <w:temporary/>
-          <w:showingPlcHdr/>
-          <w15:appearance w15:val="hidden"/>
-        </w:sdtPr>
-        <w:sdtContent>
-          <w:r>
-            <w:t>Experience</w:t>
-          </w:r>
-        </w:sdtContent>
-      </w:sdt>
+      <w:r>
+        <w:t>Work Experience</w:t>
+      </w:r>
     </w:p>
     <w:tbl>
       <w:tblPr>
@@ -618,29 +603,14 @@
         </w:tc>
       </w:tr>
     </w:tbl>
-    <w:sdt>
-      <w:sdtPr>
-        <w:alias w:val="Education:"/>
-        <w:tag w:val="Education:"/>
-        <w:id w:val="-1908763273"/>
-        <w:placeholder>
-          <w:docPart w:val="B1424BA64075431DA3608413BB29D5BF"/>
-        </w:placeholder>
-        <w:temporary/>
-        <w:showingPlcHdr/>
-        <w15:appearance w15:val="hidden"/>
-      </w:sdtPr>
-      <w:sdtContent>
-        <w:p>
-          <w:pPr>
-            <w:pStyle w:val="Heading1"/>
-          </w:pPr>
-          <w:r>
-            <w:t>Education</w:t>
-          </w:r>
-        </w:p>
-      </w:sdtContent>
-    </w:sdt>
+    <w:p>
+      <w:pPr>
+        <w:pStyle w:val="Heading1"/>
+      </w:pPr>
+      <w:r>
+        <w:t>Education and academic qualifications</w:t>
+      </w:r>
+    </w:p>
     <w:tbl>
       <w:tblPr>
         <w:tblStyle w:val="TableGrid"/>
@@ -670,129 +640,139 @@
               <w:contextualSpacing w:val="0"/>
               <w:outlineLvl w:val="2"/>
             </w:pPr>
-            <w:sdt>
-              <w:sdtPr>
-                <w:alias w:val="Enter month of school 1:"/>
-                <w:tag w:val="Enter month of school 1:"/>
-                <w:id w:val="1364630836"/>
-                <w:placeholder>
-                  <w:docPart w:val="D8A7519E18C4465B935D2398D16040EB"/>
-                </w:placeholder>
-                <w:temporary/>
-                <w:showingPlcHdr/>
-                <w15:appearance w15:val="hidden"/>
-              </w:sdtPr>
-              <w:sdtContent>
-                <w:r>
-                  <w:t>Month</w:t>
-                </w:r>
-              </w:sdtContent>
-            </w:sdt>
             <w:r>
-              <w:t xml:space="preserve"> </w:t>
+              <w:t>August 2017</w:t>
             </w:r>
-            <w:sdt>
-              <w:sdtPr>
-                <w:alias w:val="Enter year of school 1:"/>
-                <w:tag w:val="Enter year of school 1:"/>
-                <w:id w:val="871491248"/>
-                <w:placeholder>
-                  <w:docPart w:val="7CF1488BF03B4DF8B1AD929F7D1B61D5"/>
-                </w:placeholder>
-                <w:temporary/>
-                <w:showingPlcHdr/>
-                <w15:appearance w15:val="hidden"/>
-              </w:sdtPr>
-              <w:sdtContent>
-                <w:r>
-                  <w:t>Year</w:t>
-                </w:r>
-              </w:sdtContent>
-            </w:sdt>
           </w:p>
           <w:p>
             <w:pPr>
               <w:pStyle w:val="Heading2"/>
               <w:contextualSpacing w:val="0"/>
               <w:outlineLvl w:val="1"/>
+              <w:rPr>
+                <w:rStyle w:val="SubtleReference"/>
+              </w:rPr>
             </w:pPr>
-            <w:sdt>
-              <w:sdtPr>
-                <w:alias w:val="Enter degree title 1:"/>
-                <w:tag w:val="Enter degree title 1:"/>
-                <w:id w:val="-769307449"/>
-                <w:placeholder>
-                  <w:docPart w:val="0699385AEEC44494B4125F5CE20FB23D"/>
-                </w:placeholder>
-                <w:temporary/>
-                <w:showingPlcHdr/>
-                <w15:appearance w15:val="hidden"/>
-              </w:sdtPr>
-              <w:sdtContent>
-                <w:r>
-                  <w:t>Degree Title</w:t>
-                </w:r>
-              </w:sdtContent>
-            </w:sdt>
+            <w:r>
+              <w:t>GCSE</w:t>
+            </w:r>
             <w:r>
               <w:t xml:space="preserve">, </w:t>
             </w:r>
-            <w:sdt>
-              <w:sdtPr>
-                <w:rPr>
-                  <w:rStyle w:val="SubtleReference"/>
-                </w:rPr>
-                <w:alias w:val="Enter school 1:"/>
-                <w:tag w:val="Enter school 1:"/>
-                <w:id w:val="-1275936649"/>
-                <w:placeholder>
-                  <w:docPart w:val="E7B4857928DF4BCE8373706585E8814F"/>
-                </w:placeholder>
-                <w:temporary/>
-                <w:showingPlcHdr/>
-                <w15:appearance w15:val="hidden"/>
-              </w:sdtPr>
-              <w:sdtEndPr>
-                <w:rPr>
-                  <w:rStyle w:val="DefaultParagraphFont"/>
-                  <w:b/>
-                  <w:smallCaps w:val="0"/>
-                  <w:color w:val="1D824C" w:themeColor="accent1"/>
-                </w:rPr>
-              </w:sdtEndPr>
-              <w:sdtContent>
-                <w:r>
-                  <w:rPr>
-                    <w:rStyle w:val="SubtleReference"/>
-                  </w:rPr>
-                  <w:t>School</w:t>
-                </w:r>
-              </w:sdtContent>
-            </w:sdt>
+            <w:r>
+              <w:rPr>
+                <w:rStyle w:val="SubtleReference"/>
+              </w:rPr>
+              <w:t>BANGOR UNIVERSITY</w:t>
+            </w:r>
           </w:p>
-          <w:sdt>
-            <w:sdtPr>
-              <w:alias w:val="Enter education details 1:"/>
-              <w:tag w:val="Enter education details 1:"/>
-              <w:id w:val="199909898"/>
-              <w:placeholder>
-                <w:docPart w:val="3EE6371D32664858854CF7FF981B6EF0"/>
-              </w:placeholder>
-              <w:temporary/>
-              <w:showingPlcHdr/>
-              <w15:appearance w15:val="hidden"/>
-            </w:sdtPr>
-            <w:sdtContent>
-              <w:p>
-                <w:pPr>
-                  <w:contextualSpacing w:val="0"/>
-                </w:pPr>
-                <w:r>
-                  <w:t>It’s okay to brag about your GPA, awards, and honors. Feel free to summarize your coursework too.</w:t>
-                </w:r>
-              </w:p>
-            </w:sdtContent>
-          </w:sdt>
+          <w:p>
+            <w:pPr>
+              <w:pStyle w:val="ListBullet"/>
+            </w:pPr>
+            <w:r>
+              <w:t>A</w:t>
+            </w:r>
+            <w:r>
+              <w:t xml:space="preserve"> | ENGLISH LANGUAGE</w:t>
+            </w:r>
+          </w:p>
+          <w:p>
+            <w:pPr>
+              <w:pStyle w:val="ListBullet"/>
+            </w:pPr>
+            <w:r>
+              <w:t>C</w:t>
+            </w:r>
+            <w:r>
+              <w:t xml:space="preserve"> | MATHEMATIC</w:t>
+            </w:r>
+          </w:p>
+          <w:p>
+            <w:pPr>
+              <w:pStyle w:val="ListBullet"/>
+            </w:pPr>
+            <w:r>
+              <w:t>C | MATHEMATICS (NUMERACY)</w:t>
+            </w:r>
+          </w:p>
+          <w:p>
+            <w:pPr>
+              <w:pStyle w:val="ListBullet"/>
+            </w:pPr>
+            <w:r>
+              <w:t>A</w:t>
+            </w:r>
+            <w:r>
+              <w:t xml:space="preserve"> | WELSH 2ND LANGUAGE</w:t>
+            </w:r>
+          </w:p>
+          <w:p>
+            <w:pPr>
+              <w:pStyle w:val="ListBullet"/>
+            </w:pPr>
+            <w:r>
+              <w:t>A</w:t>
+            </w:r>
+            <w:r>
+              <w:t xml:space="preserve"> | WELSH BACCALAUREATE </w:t>
+            </w:r>
+          </w:p>
+          <w:p>
+            <w:pPr>
+              <w:pStyle w:val="ListBullet"/>
+            </w:pPr>
+            <w:r>
+              <w:t>A*</w:t>
+            </w:r>
+            <w:r>
+              <w:t xml:space="preserve"> | ICT</w:t>
+            </w:r>
+          </w:p>
+          <w:p>
+            <w:pPr>
+              <w:pStyle w:val="ListBullet"/>
+            </w:pPr>
+            <w:r>
+              <w:t>B</w:t>
+            </w:r>
+            <w:r>
+              <w:t xml:space="preserve"> | FRENCH</w:t>
+            </w:r>
+          </w:p>
+          <w:p>
+            <w:pPr>
+              <w:pStyle w:val="ListBullet"/>
+            </w:pPr>
+            <w:r>
+              <w:t>A</w:t>
+            </w:r>
+            <w:r>
+              <w:t xml:space="preserve"> | BIOLOGY</w:t>
+            </w:r>
+          </w:p>
+          <w:p>
+            <w:pPr>
+              <w:pStyle w:val="ListBullet"/>
+            </w:pPr>
+            <w:r>
+              <w:t>A</w:t>
+            </w:r>
+            <w:r>
+              <w:t xml:space="preserve"> | PHYSICS</w:t>
+            </w:r>
+          </w:p>
+          <w:p>
+            <w:pPr>
+              <w:pStyle w:val="ListBullet"/>
+            </w:pPr>
+            <w:r>
+              <w:t>B</w:t>
+            </w:r>
+            <w:r>
+              <w:t xml:space="preserve"> | CHEMISTRY</w:t>
+            </w:r>
+          </w:p>
         </w:tc>
       </w:tr>
       <w:tr>
@@ -809,45 +789,10 @@
               <w:contextualSpacing w:val="0"/>
               <w:outlineLvl w:val="2"/>
             </w:pPr>
-            <w:sdt>
-              <w:sdtPr>
-                <w:alias w:val="Enter month of school 2:"/>
-                <w:tag w:val="Enter month of school 2:"/>
-                <w:id w:val="-699555678"/>
-                <w:placeholder>
-                  <w:docPart w:val="604E542C93614CDC8F9AAE15DC27AF67"/>
-                </w:placeholder>
-                <w:temporary/>
-                <w:showingPlcHdr/>
-                <w15:appearance w15:val="hidden"/>
-              </w:sdtPr>
-              <w:sdtContent>
-                <w:r>
-                  <w:t>Month</w:t>
-                </w:r>
-              </w:sdtContent>
-            </w:sdt>
             <w:r>
-              <w:t xml:space="preserve"> </w:t>
+              <w:lastRenderedPageBreak/>
+              <w:t>August 2019</w:t>
             </w:r>
-            <w:sdt>
-              <w:sdtPr>
-                <w:alias w:val="Enter year of school 2:"/>
-                <w:tag w:val="Enter year of school 2:"/>
-                <w:id w:val="-921796915"/>
-                <w:placeholder>
-                  <w:docPart w:val="1EAAC411175A493D92330EA02A9E5F68"/>
-                </w:placeholder>
-                <w:temporary/>
-                <w:showingPlcHdr/>
-                <w15:appearance w15:val="hidden"/>
-              </w:sdtPr>
-              <w:sdtContent>
-                <w:r>
-                  <w:t>Year</w:t>
-                </w:r>
-              </w:sdtContent>
-            </w:sdt>
           </w:p>
           <w:p>
             <w:pPr>
@@ -855,106 +800,54 @@
               <w:contextualSpacing w:val="0"/>
               <w:outlineLvl w:val="1"/>
             </w:pPr>
-            <w:sdt>
-              <w:sdtPr>
-                <w:alias w:val="Enter degree title 2:"/>
-                <w:tag w:val="Enter degree title 2:"/>
-                <w:id w:val="-736860556"/>
-                <w:placeholder>
-                  <w:docPart w:val="E978A99FB8CE40E495C790828CF08BA3"/>
-                </w:placeholder>
-                <w:temporary/>
-                <w:showingPlcHdr/>
-                <w15:appearance w15:val="hidden"/>
-              </w:sdtPr>
-              <w:sdtContent>
-                <w:r>
-                  <w:t>Degree Title</w:t>
-                </w:r>
-              </w:sdtContent>
-            </w:sdt>
             <w:r>
-              <w:t xml:space="preserve">, </w:t>
+              <w:rPr>
+                <w:rStyle w:val="SubtleReference"/>
+                <w:b/>
+                <w:color w:val="1D824C" w:themeColor="accent1"/>
+              </w:rPr>
+              <w:t xml:space="preserve">A-LEVEL, </w:t>
             </w:r>
-            <w:sdt>
-              <w:sdtPr>
-                <w:rPr>
-                  <w:rStyle w:val="SubtleReference"/>
-                </w:rPr>
-                <w:alias w:val="Enter school 2:"/>
-                <w:tag w:val="Enter school 2:"/>
-                <w:id w:val="-1155142193"/>
-                <w:placeholder>
-                  <w:docPart w:val="55E4E75307CC479ABB043D22EE5FBEAC"/>
-                </w:placeholder>
-                <w:temporary/>
-                <w:showingPlcHdr/>
-                <w15:appearance w15:val="hidden"/>
-              </w:sdtPr>
-              <w:sdtEndPr>
-                <w:rPr>
-                  <w:rStyle w:val="DefaultParagraphFont"/>
-                  <w:b/>
-                  <w:smallCaps w:val="0"/>
-                  <w:color w:val="1D824C" w:themeColor="accent1"/>
-                </w:rPr>
-              </w:sdtEndPr>
-              <w:sdtContent>
-                <w:r>
-                  <w:rPr>
-                    <w:rStyle w:val="SubtleReference"/>
-                  </w:rPr>
-                  <w:t>School</w:t>
-                </w:r>
-              </w:sdtContent>
-            </w:sdt>
+            <w:r>
+              <w:rPr>
+                <w:rStyle w:val="SubtleReference"/>
+              </w:rPr>
+              <w:t>Ysgol Uwchradd Caergybi</w:t>
+            </w:r>
           </w:p>
-          <w:sdt>
-            <w:sdtPr>
-              <w:alias w:val="Enter education details 2:"/>
-              <w:tag w:val="Enter education details 2:"/>
-              <w:id w:val="-1806999294"/>
-              <w:placeholder>
-                <w:docPart w:val="85C4318C30C843B8B01CB63CE0B3FF0B"/>
-              </w:placeholder>
-              <w:temporary/>
-              <w:showingPlcHdr/>
-              <w15:appearance w15:val="hidden"/>
-            </w:sdtPr>
-            <w:sdtContent>
-              <w:p>
-                <w:r>
-                  <w:t>It’s okay to brag about your GPA, awards, and honors. Feel free to summarize your coursework too.</w:t>
-                </w:r>
-              </w:p>
-            </w:sdtContent>
-          </w:sdt>
+          <w:p>
+            <w:pPr>
+              <w:pStyle w:val="ListBullet"/>
+            </w:pPr>
+            <w:r>
+              <w:t>DISTINCTION* | OCR LEVEL 3 CAMBRIDGE TECHNICAL EXTENDED CERTIFICATE IN IT</w:t>
+            </w:r>
+          </w:p>
+          <w:p>
+            <w:pPr>
+              <w:pStyle w:val="ListBullet"/>
+            </w:pPr>
+            <w:r>
+              <w:t>DICTINCTION* | OCR LEVEL 3 CAMBRIDGE TECHNICAL EXTENDED CERTIFICATE IN BUSINESS</w:t>
+            </w:r>
+          </w:p>
         </w:tc>
       </w:tr>
     </w:tbl>
-    <w:sdt>
-      <w:sdtPr>
-        <w:alias w:val="Skills:"/>
-        <w:tag w:val="Skills:"/>
-        <w:id w:val="-1392877668"/>
-        <w:placeholder>
-          <w:docPart w:val="7BF1AB80E32A4F81A56AB361D72AEECA"/>
-        </w:placeholder>
-        <w:temporary/>
-        <w:showingPlcHdr/>
-        <w15:appearance w15:val="hidden"/>
-      </w:sdtPr>
-      <w:sdtContent>
-        <w:p>
-          <w:pPr>
-            <w:pStyle w:val="Heading1"/>
-          </w:pPr>
-          <w:r>
-            <w:t>Skills</w:t>
-          </w:r>
-        </w:p>
-      </w:sdtContent>
-    </w:sdt>
+    <w:p>
+      <w:pPr>
+        <w:pStyle w:val="Heading1"/>
+      </w:pPr>
+      <w:r>
+        <w:t>Non</w:t>
+      </w:r>
+      <w:r>
+        <w:t>-</w:t>
+      </w:r>
+      <w:r>
+        <w:t>certificated skills</w:t>
+      </w:r>
+    </w:p>
     <w:tbl>
       <w:tblPr>
         <w:tblStyle w:val="TableGrid"/>
@@ -1106,29 +999,196 @@
         </w:tc>
       </w:tr>
     </w:tbl>
-    <w:sdt>
-      <w:sdtPr>
-        <w:alias w:val="Activities:"/>
-        <w:tag w:val="Activities:"/>
-        <w:id w:val="1223332893"/>
-        <w:placeholder>
-          <w:docPart w:val="7312129F1C684EA7B01912C346D4CBF2"/>
-        </w:placeholder>
-        <w:temporary/>
-        <w:showingPlcHdr/>
-        <w15:appearance w15:val="hidden"/>
-      </w:sdtPr>
-      <w:sdtContent>
-        <w:p>
-          <w:pPr>
-            <w:pStyle w:val="Heading1"/>
-          </w:pPr>
-          <w:r>
-            <w:t>Activities</w:t>
-          </w:r>
-        </w:p>
-      </w:sdtContent>
-    </w:sdt>
+    <w:p/>
+    <w:p>
+      <w:pPr>
+        <w:pStyle w:val="Heading1"/>
+      </w:pPr>
+      <w:r>
+        <w:t>Extracurricular courses and training</w:t>
+      </w:r>
+    </w:p>
+    <w:p>
+      <w:pPr>
+        <w:pStyle w:val="Heading1"/>
+      </w:pPr>
+    </w:p>
+    <w:p>
+      <w:pPr>
+        <w:pStyle w:val="Heading1"/>
+      </w:pPr>
+      <w:r>
+        <w:t>volunteering and charity work</w:t>
+      </w:r>
+    </w:p>
+    <w:p>
+      <w:pPr>
+        <w:pStyle w:val="Heading3"/>
+      </w:pPr>
+      <w:r>
+        <w:t>summer 2015</w:t>
+      </w:r>
+      <w:r>
+        <w:t xml:space="preserve"> | hOLYHEAD</w:t>
+      </w:r>
+    </w:p>
+    <w:p>
+      <w:pPr>
+        <w:pStyle w:val="Heading2"/>
+        <w:rPr>
+          <w:rStyle w:val="SubtleReference"/>
+        </w:rPr>
+      </w:pPr>
+      <w:r>
+        <w:t>COMMUNITY PARTICIPATION</w:t>
+      </w:r>
+      <w:r>
+        <w:t xml:space="preserve">, </w:t>
+      </w:r>
+      <w:r>
+        <w:rPr>
+          <w:rStyle w:val="SubtleReference"/>
+        </w:rPr>
+        <w:t>NORTH WALES POLICE</w:t>
+      </w:r>
+    </w:p>
+    <w:p>
+      <w:pPr>
+        <w:pStyle w:val="ListBullet"/>
+        <w:rPr>
+          <w:lang w:eastAsia="en-GB"/>
+        </w:rPr>
+      </w:pPr>
+      <w:r>
+        <w:rPr>
+          <w:b/>
+          <w:lang w:eastAsia="en-GB"/>
+        </w:rPr>
+        <w:t xml:space="preserve">Teen Total Alcohol Awareness </w:t>
+      </w:r>
+      <w:r>
+        <w:rPr>
+          <w:b/>
+          <w:lang w:eastAsia="en-GB"/>
+        </w:rPr>
+        <w:t>Program</w:t>
+      </w:r>
+      <w:r>
+        <w:rPr>
+          <w:lang w:eastAsia="en-GB"/>
+        </w:rPr>
+        <w:t xml:space="preserve"> - In which me and a group of individuals learnt about the effects of alcohol on young people and the dangers of being intoxicated, plus possible consequences. </w:t>
+      </w:r>
+    </w:p>
+    <w:p>
+      <w:pPr>
+        <w:pStyle w:val="ListBullet"/>
+        <w:rPr>
+          <w:lang w:eastAsia="en-GB"/>
+        </w:rPr>
+      </w:pPr>
+      <w:r>
+        <w:rPr>
+          <w:b/>
+          <w:lang w:eastAsia="en-GB"/>
+        </w:rPr>
+        <w:t>Morlo Seniors’ Bingo</w:t>
+      </w:r>
+      <w:r>
+        <w:rPr>
+          <w:lang w:eastAsia="en-GB"/>
+        </w:rPr>
+        <w:t xml:space="preserve"> - Here we played bingo with the elderly, had afternoon tea and biscuits and provided company for all within the </w:t>
+      </w:r>
+      <w:r>
+        <w:rPr>
+          <w:lang w:eastAsia="en-GB"/>
+        </w:rPr>
+        <w:t>two-hour</w:t>
+      </w:r>
+      <w:r>
+        <w:rPr>
+          <w:lang w:eastAsia="en-GB"/>
+        </w:rPr>
+        <w:t xml:space="preserve"> session.</w:t>
+      </w:r>
+    </w:p>
+    <w:p>
+      <w:pPr>
+        <w:pStyle w:val="ListBullet"/>
+        <w:rPr>
+          <w:lang w:eastAsia="en-GB"/>
+        </w:rPr>
+      </w:pPr>
+      <w:r>
+        <w:rPr>
+          <w:b/>
+          <w:lang w:eastAsia="en-GB"/>
+        </w:rPr>
+        <w:t>Phoenix Project Course</w:t>
+      </w:r>
+      <w:r>
+        <w:rPr>
+          <w:lang w:eastAsia="en-GB"/>
+        </w:rPr>
+        <w:t xml:space="preserve"> - A two day </w:t>
+      </w:r>
+      <w:r>
+        <w:rPr>
+          <w:lang w:eastAsia="en-GB"/>
+        </w:rPr>
+        <w:t>program</w:t>
+      </w:r>
+      <w:r>
+        <w:rPr>
+          <w:lang w:eastAsia="en-GB"/>
+        </w:rPr>
+        <w:t xml:space="preserve"> in which me and a group of individuals learnt about: fire safety, the uses and features of a fire engine, firefighter protocols, and a full day dedicated to car safety and a “real life” fire drill in which we “rescued” dummies in full kit. </w:t>
+      </w:r>
+    </w:p>
+    <w:p>
+      <w:pPr>
+        <w:pStyle w:val="ListBullet"/>
+        <w:rPr>
+          <w:lang w:eastAsia="en-GB"/>
+        </w:rPr>
+      </w:pPr>
+      <w:r>
+        <w:rPr>
+          <w:b/>
+          <w:lang w:eastAsia="en-GB"/>
+        </w:rPr>
+        <w:t>Lon Deg community home</w:t>
+      </w:r>
+      <w:r>
+        <w:rPr>
+          <w:lang w:eastAsia="en-GB"/>
+        </w:rPr>
+        <w:t xml:space="preserve"> - Provided tea, coffee and entertainment for the elderly and an enjoyable bingo session.</w:t>
+      </w:r>
+    </w:p>
+    <w:p>
+      <w:pPr>
+        <w:pStyle w:val="ListBullet"/>
+        <w:rPr>
+          <w:lang w:eastAsia="en-GB"/>
+        </w:rPr>
+      </w:pPr>
+      <w:r>
+        <w:rPr>
+          <w:lang w:eastAsia="en-GB"/>
+        </w:rPr>
+        <w:t>Litter-picking and Newry Beach clear-up.</w:t>
+      </w:r>
+    </w:p>
+    <w:p>
+      <w:pPr>
+        <w:pStyle w:val="Heading1"/>
+      </w:pPr>
+      <w:r>
+        <w:t>Hobbies and interests</w:t>
+      </w:r>
+    </w:p>
     <w:p>
       <w:sdt>
         <w:sdtPr>
@@ -1136,7 +1196,7 @@
           <w:tag w:val="Enter activities description:"/>
           <w:id w:val="1367566198"/>
           <w:placeholder>
-            <w:docPart w:val="B46CACCD2ED04270A1BFA206B8228804"/>
+            <w:docPart w:val="E0AE4FB8258B4565B5ED610CA21A0ED7"/>
           </w:placeholder>
           <w:temporary/>
           <w:showingPlcHdr/>
@@ -1144,16 +1204,15 @@
         </w:sdtPr>
         <w:sdtContent>
           <w:r>
-            <w:t>Use this section to highlight your relevant passions, activities, and how you like to give back. It’s good to include Leadership and volunteer experience</w:t>
-          </w:r>
-          <w:r>
-            <w:t>s</w:t>
-          </w:r>
-          <w:r>
-            <w:t xml:space="preserve"> here. Or show off important extras like publications, certifications, languages and more.</w:t>
+            <w:t>Use this section to highlight your relevant passions, activities, and how you like to give back. It’s good to include Leadership and volunteer experiences here. Or show off important extras like publications, certifications, languages and more.</w:t>
           </w:r>
         </w:sdtContent>
       </w:sdt>
+    </w:p>
+    <w:p>
+      <w:pPr>
+        <w:pStyle w:val="Heading1"/>
+      </w:pPr>
     </w:p>
     <w:sectPr>
       <w:footerReference w:type="default" r:id="rId7"/>
@@ -1343,7 +1402,7 @@
         </mc:Choice>
         <mc:Fallback>
           <w:pict>
-            <v:line w14:anchorId="3D122C7C" id="Straight Connector 5" o:spid="_x0000_s1026" alt="Header dividing line" style="position:absolute;z-index:-251657216;visibility:visible;mso-wrap-style:square;mso-width-percent:1000;mso-top-percent:173;mso-wrap-distance-left:9pt;mso-wrap-distance-top:0;mso-wrap-distance-right:9pt;mso-wrap-distance-bottom:0;mso-position-horizontal:center;mso-position-horizontal-relative:page;mso-position-vertical-relative:page;mso-width-percent:1000;mso-top-percent:173;mso-width-relative:page" from="0,0" to="612pt,0" o:gfxdata="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" strokecolor="#5a5a5a [2109]" strokeweight=".5pt">
+            <v:line w14:anchorId="0B32F910" id="Straight Connector 5" o:spid="_x0000_s1026" alt="Header dividing line" style="position:absolute;z-index:-251657216;visibility:visible;mso-wrap-style:square;mso-width-percent:1000;mso-top-percent:173;mso-wrap-distance-left:9pt;mso-wrap-distance-top:0;mso-wrap-distance-right:9pt;mso-wrap-distance-bottom:0;mso-position-horizontal:center;mso-position-horizontal-relative:page;mso-position-vertical-relative:page;mso-width-percent:1000;mso-top-percent:173;mso-width-relative:page" from="0,0" to="612pt,0" o:gfxdata="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" strokecolor="#5a5a5a [2109]" strokeweight=".5pt">
               <v:stroke joinstyle="miter"/>
               <w10:wrap anchorx="page" anchory="page"/>
             </v:line>
@@ -26704,32 +26763,6 @@
     </w:docPart>
     <w:docPart>
       <w:docPartPr>
-        <w:name w:val="2FE39AC5DBA74CFB8A9F5E18577E5568"/>
-        <w:category>
-          <w:name w:val="General"/>
-          <w:gallery w:val="placeholder"/>
-        </w:category>
-        <w:types>
-          <w:type w:val="bbPlcHdr"/>
-        </w:types>
-        <w:behaviors>
-          <w:behavior w:val="content"/>
-        </w:behaviors>
-        <w:guid w:val="{811DF235-DA7B-4350-9D17-38815517742D}"/>
-      </w:docPartPr>
-      <w:docPartBody>
-        <w:p>
-          <w:pPr>
-            <w:pStyle w:val="2FE39AC5DBA74CFB8A9F5E18577E5568"/>
-          </w:pPr>
-          <w:r>
-            <w:t>Experience</w:t>
-          </w:r>
-        </w:p>
-      </w:docPartBody>
-    </w:docPart>
-    <w:docPart>
-      <w:docPartPr>
         <w:name w:val="391427CADA9A4F739980333016E5DC33"/>
         <w:category>
           <w:name w:val="General"/>
@@ -27002,330 +27035,6 @@
     </w:docPart>
     <w:docPart>
       <w:docPartPr>
-        <w:name w:val="B1424BA64075431DA3608413BB29D5BF"/>
-        <w:category>
-          <w:name w:val="General"/>
-          <w:gallery w:val="placeholder"/>
-        </w:category>
-        <w:types>
-          <w:type w:val="bbPlcHdr"/>
-        </w:types>
-        <w:behaviors>
-          <w:behavior w:val="content"/>
-        </w:behaviors>
-        <w:guid w:val="{404412D4-8DAA-4E79-B320-A6756340D2E6}"/>
-      </w:docPartPr>
-      <w:docPartBody>
-        <w:p>
-          <w:pPr>
-            <w:pStyle w:val="B1424BA64075431DA3608413BB29D5BF"/>
-          </w:pPr>
-          <w:r>
-            <w:t>Education</w:t>
-          </w:r>
-        </w:p>
-      </w:docPartBody>
-    </w:docPart>
-    <w:docPart>
-      <w:docPartPr>
-        <w:name w:val="D8A7519E18C4465B935D2398D16040EB"/>
-        <w:category>
-          <w:name w:val="General"/>
-          <w:gallery w:val="placeholder"/>
-        </w:category>
-        <w:types>
-          <w:type w:val="bbPlcHdr"/>
-        </w:types>
-        <w:behaviors>
-          <w:behavior w:val="content"/>
-        </w:behaviors>
-        <w:guid w:val="{57AE39C5-B93C-4344-BED6-A1C2D6F64169}"/>
-      </w:docPartPr>
-      <w:docPartBody>
-        <w:p>
-          <w:pPr>
-            <w:pStyle w:val="D8A7519E18C4465B935D2398D16040EB"/>
-          </w:pPr>
-          <w:r>
-            <w:t>Month</w:t>
-          </w:r>
-        </w:p>
-      </w:docPartBody>
-    </w:docPart>
-    <w:docPart>
-      <w:docPartPr>
-        <w:name w:val="7CF1488BF03B4DF8B1AD929F7D1B61D5"/>
-        <w:category>
-          <w:name w:val="General"/>
-          <w:gallery w:val="placeholder"/>
-        </w:category>
-        <w:types>
-          <w:type w:val="bbPlcHdr"/>
-        </w:types>
-        <w:behaviors>
-          <w:behavior w:val="content"/>
-        </w:behaviors>
-        <w:guid w:val="{8D654E53-D33E-4F24-8446-EF9B3446E004}"/>
-      </w:docPartPr>
-      <w:docPartBody>
-        <w:p>
-          <w:pPr>
-            <w:pStyle w:val="7CF1488BF03B4DF8B1AD929F7D1B61D5"/>
-          </w:pPr>
-          <w:r>
-            <w:t>Year</w:t>
-          </w:r>
-        </w:p>
-      </w:docPartBody>
-    </w:docPart>
-    <w:docPart>
-      <w:docPartPr>
-        <w:name w:val="0699385AEEC44494B4125F5CE20FB23D"/>
-        <w:category>
-          <w:name w:val="General"/>
-          <w:gallery w:val="placeholder"/>
-        </w:category>
-        <w:types>
-          <w:type w:val="bbPlcHdr"/>
-        </w:types>
-        <w:behaviors>
-          <w:behavior w:val="content"/>
-        </w:behaviors>
-        <w:guid w:val="{513E1E94-D4A6-4E1D-A307-D1C42F4B2383}"/>
-      </w:docPartPr>
-      <w:docPartBody>
-        <w:p>
-          <w:pPr>
-            <w:pStyle w:val="0699385AEEC44494B4125F5CE20FB23D"/>
-          </w:pPr>
-          <w:r>
-            <w:t>Degree Title</w:t>
-          </w:r>
-        </w:p>
-      </w:docPartBody>
-    </w:docPart>
-    <w:docPart>
-      <w:docPartPr>
-        <w:name w:val="E7B4857928DF4BCE8373706585E8814F"/>
-        <w:category>
-          <w:name w:val="General"/>
-          <w:gallery w:val="placeholder"/>
-        </w:category>
-        <w:types>
-          <w:type w:val="bbPlcHdr"/>
-        </w:types>
-        <w:behaviors>
-          <w:behavior w:val="content"/>
-        </w:behaviors>
-        <w:guid w:val="{7A472C97-DCAC-4D01-B133-DDD11C141C0E}"/>
-      </w:docPartPr>
-      <w:docPartBody>
-        <w:p>
-          <w:pPr>
-            <w:pStyle w:val="E7B4857928DF4BCE8373706585E8814F"/>
-          </w:pPr>
-          <w:r>
-            <w:rPr>
-              <w:rStyle w:val="SubtleReference"/>
-            </w:rPr>
-            <w:t>School</w:t>
-          </w:r>
-        </w:p>
-      </w:docPartBody>
-    </w:docPart>
-    <w:docPart>
-      <w:docPartPr>
-        <w:name w:val="3EE6371D32664858854CF7FF981B6EF0"/>
-        <w:category>
-          <w:name w:val="General"/>
-          <w:gallery w:val="placeholder"/>
-        </w:category>
-        <w:types>
-          <w:type w:val="bbPlcHdr"/>
-        </w:types>
-        <w:behaviors>
-          <w:behavior w:val="content"/>
-        </w:behaviors>
-        <w:guid w:val="{05D06DB6-CB47-49C5-9D42-54465D136E8E}"/>
-      </w:docPartPr>
-      <w:docPartBody>
-        <w:p>
-          <w:pPr>
-            <w:pStyle w:val="3EE6371D32664858854CF7FF981B6EF0"/>
-          </w:pPr>
-          <w:r>
-            <w:t>It’s okay to brag about your GPA, awards, and honors. Feel free to summarize your coursework too.</w:t>
-          </w:r>
-        </w:p>
-      </w:docPartBody>
-    </w:docPart>
-    <w:docPart>
-      <w:docPartPr>
-        <w:name w:val="604E542C93614CDC8F9AAE15DC27AF67"/>
-        <w:category>
-          <w:name w:val="General"/>
-          <w:gallery w:val="placeholder"/>
-        </w:category>
-        <w:types>
-          <w:type w:val="bbPlcHdr"/>
-        </w:types>
-        <w:behaviors>
-          <w:behavior w:val="content"/>
-        </w:behaviors>
-        <w:guid w:val="{0C6CE372-E91D-4818-A618-6C7C3907A22D}"/>
-      </w:docPartPr>
-      <w:docPartBody>
-        <w:p>
-          <w:pPr>
-            <w:pStyle w:val="604E542C93614CDC8F9AAE15DC27AF67"/>
-          </w:pPr>
-          <w:r>
-            <w:t>Month</w:t>
-          </w:r>
-        </w:p>
-      </w:docPartBody>
-    </w:docPart>
-    <w:docPart>
-      <w:docPartPr>
-        <w:name w:val="1EAAC411175A493D92330EA02A9E5F68"/>
-        <w:category>
-          <w:name w:val="General"/>
-          <w:gallery w:val="placeholder"/>
-        </w:category>
-        <w:types>
-          <w:type w:val="bbPlcHdr"/>
-        </w:types>
-        <w:behaviors>
-          <w:behavior w:val="content"/>
-        </w:behaviors>
-        <w:guid w:val="{B6171AA0-32EF-413E-82F9-99ADF1650F20}"/>
-      </w:docPartPr>
-      <w:docPartBody>
-        <w:p>
-          <w:pPr>
-            <w:pStyle w:val="1EAAC411175A493D92330EA02A9E5F68"/>
-          </w:pPr>
-          <w:r>
-            <w:t>Year</w:t>
-          </w:r>
-        </w:p>
-      </w:docPartBody>
-    </w:docPart>
-    <w:docPart>
-      <w:docPartPr>
-        <w:name w:val="E978A99FB8CE40E495C790828CF08BA3"/>
-        <w:category>
-          <w:name w:val="General"/>
-          <w:gallery w:val="placeholder"/>
-        </w:category>
-        <w:types>
-          <w:type w:val="bbPlcHdr"/>
-        </w:types>
-        <w:behaviors>
-          <w:behavior w:val="content"/>
-        </w:behaviors>
-        <w:guid w:val="{E9BFF2AC-9C4E-47CA-BF53-D08583BBBD91}"/>
-      </w:docPartPr>
-      <w:docPartBody>
-        <w:p>
-          <w:pPr>
-            <w:pStyle w:val="E978A99FB8CE40E495C790828CF08BA3"/>
-          </w:pPr>
-          <w:r>
-            <w:t>Degree Title</w:t>
-          </w:r>
-        </w:p>
-      </w:docPartBody>
-    </w:docPart>
-    <w:docPart>
-      <w:docPartPr>
-        <w:name w:val="55E4E75307CC479ABB043D22EE5FBEAC"/>
-        <w:category>
-          <w:name w:val="General"/>
-          <w:gallery w:val="placeholder"/>
-        </w:category>
-        <w:types>
-          <w:type w:val="bbPlcHdr"/>
-        </w:types>
-        <w:behaviors>
-          <w:behavior w:val="content"/>
-        </w:behaviors>
-        <w:guid w:val="{DEF86BCC-F597-4421-9555-40DDB6524A57}"/>
-      </w:docPartPr>
-      <w:docPartBody>
-        <w:p>
-          <w:pPr>
-            <w:pStyle w:val="55E4E75307CC479ABB043D22EE5FBEAC"/>
-          </w:pPr>
-          <w:r>
-            <w:rPr>
-              <w:rStyle w:val="SubtleReference"/>
-            </w:rPr>
-            <w:t>School</w:t>
-          </w:r>
-        </w:p>
-      </w:docPartBody>
-    </w:docPart>
-    <w:docPart>
-      <w:docPartPr>
-        <w:name w:val="85C4318C30C843B8B01CB63CE0B3FF0B"/>
-        <w:category>
-          <w:name w:val="General"/>
-          <w:gallery w:val="placeholder"/>
-        </w:category>
-        <w:types>
-          <w:type w:val="bbPlcHdr"/>
-        </w:types>
-        <w:behaviors>
-          <w:behavior w:val="content"/>
-        </w:behaviors>
-        <w:guid w:val="{07923696-7BFB-4B8D-88BB-56D733E0966F}"/>
-      </w:docPartPr>
-      <w:docPartBody>
-        <w:p>
-          <w:pPr>
-            <w:pStyle w:val="85C4318C30C843B8B01CB63CE0B3FF0B"/>
-          </w:pPr>
-          <w:r>
-            <w:t>It’s okay to br</w:t>
-          </w:r>
-          <w:r>
-            <w:t>ag about your GPA, awards, and honors. Feel free to summarize your coursework too.</w:t>
-          </w:r>
-        </w:p>
-      </w:docPartBody>
-    </w:docPart>
-    <w:docPart>
-      <w:docPartPr>
-        <w:name w:val="7BF1AB80E32A4F81A56AB361D72AEECA"/>
-        <w:category>
-          <w:name w:val="General"/>
-          <w:gallery w:val="placeholder"/>
-        </w:category>
-        <w:types>
-          <w:type w:val="bbPlcHdr"/>
-        </w:types>
-        <w:behaviors>
-          <w:behavior w:val="content"/>
-        </w:behaviors>
-        <w:guid w:val="{A09627A9-0766-47D8-85BA-BB4C31A2AD63}"/>
-      </w:docPartPr>
-      <w:docPartBody>
-        <w:p>
-          <w:pPr>
-            <w:pStyle w:val="7BF1AB80E32A4F81A56AB361D72AEECA"/>
-          </w:pPr>
-          <w:r>
-            <w:t>Skil</w:t>
-          </w:r>
-          <w:r>
-            <w:t>ls</w:t>
-          </w:r>
-        </w:p>
-      </w:docPartBody>
-    </w:docPart>
-    <w:docPart>
-      <w:docPartPr>
         <w:name w:val="C40FAFE87651453AA6330E01CAFFBA1C"/>
         <w:category>
           <w:name w:val="General"/>
@@ -27459,7 +27168,7 @@
     </w:docPart>
     <w:docPart>
       <w:docPartPr>
-        <w:name w:val="7312129F1C684EA7B01912C346D4CBF2"/>
+        <w:name w:val="E0AE4FB8258B4565B5ED610CA21A0ED7"/>
         <w:category>
           <w:name w:val="General"/>
           <w:gallery w:val="placeholder"/>
@@ -27470,47 +27179,15 @@
         <w:behaviors>
           <w:behavior w:val="content"/>
         </w:behaviors>
-        <w:guid w:val="{32956877-6B09-43AC-9FB3-D867012269EF}"/>
+        <w:guid w:val="{39338DA5-81F7-4A7F-8F2E-2BC68CAC1308}"/>
       </w:docPartPr>
       <w:docPartBody>
         <w:p>
           <w:pPr>
-            <w:pStyle w:val="7312129F1C684EA7B01912C346D4CBF2"/>
+            <w:pStyle w:val="E0AE4FB8258B4565B5ED610CA21A0ED7"/>
           </w:pPr>
           <w:r>
-            <w:t>Activities</w:t>
-          </w:r>
-        </w:p>
-      </w:docPartBody>
-    </w:docPart>
-    <w:docPart>
-      <w:docPartPr>
-        <w:name w:val="B46CACCD2ED04270A1BFA206B8228804"/>
-        <w:category>
-          <w:name w:val="General"/>
-          <w:gallery w:val="placeholder"/>
-        </w:category>
-        <w:types>
-          <w:type w:val="bbPlcHdr"/>
-        </w:types>
-        <w:behaviors>
-          <w:behavior w:val="content"/>
-        </w:behaviors>
-        <w:guid w:val="{C99D7AA7-3004-4A5A-BC22-8C9DCD6E8772}"/>
-      </w:docPartPr>
-      <w:docPartBody>
-        <w:p>
-          <w:pPr>
-            <w:pStyle w:val="B46CACCD2ED04270A1BFA206B8228804"/>
-          </w:pPr>
-          <w:r>
-            <w:t>Use this section to highlight your relevant passions, activities, and ho</w:t>
-          </w:r>
-          <w:r>
-            <w:t>w you like to give back. It’s good to include Leadership and volunteer experiences here. Or show off important extras like publications, certifications, languages and mo</w:t>
-          </w:r>
-          <w:r>
-            <w:t>re.</w:t>
+            <w:t>Use this section to highlight your relevant passions, activities, and how you like to give back. It’s good to include Leadership and volunteer experiences here. Or show off important extras like publications, certifications, languages and more.</w:t>
           </w:r>
         </w:p>
       </w:docPartBody>
@@ -27603,7 +27280,7 @@
   </w:compat>
   <w:rsids>
     <w:rsidRoot w:val="00F41704"/>
-    <w:rsid w:val="007A636F"/>
+    <w:rsid w:val="00B81ECC"/>
     <w:rsid w:val="00F41704"/>
   </w:rsids>
   <m:mathPr>
@@ -28239,6 +27916,14 @@
     <w:name w:val="7B72A99309574C1DB3E4CAB7DDACC9E6"/>
     <w:rsid w:val="00F41704"/>
   </w:style>
+  <w:style w:type="paragraph" w:customStyle="1" w:styleId="1236EC033C0E4F76ACAF6AC5EF429A7F">
+    <w:name w:val="1236EC033C0E4F76ACAF6AC5EF429A7F"/>
+    <w:rsid w:val="00F41704"/>
+  </w:style>
+  <w:style w:type="paragraph" w:customStyle="1" w:styleId="E0AE4FB8258B4565B5ED610CA21A0ED7">
+    <w:name w:val="E0AE4FB8258B4565B5ED610CA21A0ED7"/>
+    <w:rsid w:val="00F41704"/>
+  </w:style>
 </w:styles>
 </file>
 

</xml_diff>

<commit_message>
added work experience and hobbies sections
</commit_message>
<xml_diff>
--- a/ICE1001_CV.docx
+++ b/ICE1001_CV.docx
@@ -33,29 +33,29 @@
             <w:pPr>
               <w:pStyle w:val="Title"/>
               <w:rPr>
-                <w:sz w:val="56"/>
-                <w:szCs w:val="52"/>
+                <w:sz w:val="72"/>
+                <w:szCs w:val="72"/>
               </w:rPr>
             </w:pPr>
             <w:r>
               <w:rPr>
-                <w:sz w:val="56"/>
-                <w:szCs w:val="52"/>
+                <w:sz w:val="72"/>
+                <w:szCs w:val="72"/>
               </w:rPr>
               <w:t>Lucy</w:t>
             </w:r>
             <w:r>
               <w:rPr>
-                <w:sz w:val="56"/>
-                <w:szCs w:val="52"/>
+                <w:sz w:val="72"/>
+                <w:szCs w:val="72"/>
               </w:rPr>
               <w:t xml:space="preserve"> </w:t>
             </w:r>
             <w:r>
               <w:rPr>
                 <w:rStyle w:val="IntenseEmphasis"/>
-                <w:sz w:val="56"/>
-                <w:szCs w:val="52"/>
+                <w:sz w:val="72"/>
+                <w:szCs w:val="72"/>
               </w:rPr>
               <w:t>Weeks</w:t>
             </w:r>
@@ -64,8 +64,16 @@
             <w:pPr>
               <w:pStyle w:val="ContactInfo"/>
               <w:contextualSpacing w:val="0"/>
+              <w:rPr>
+                <w:sz w:val="24"/>
+                <w:szCs w:val="24"/>
+              </w:rPr>
             </w:pPr>
             <w:r>
+              <w:rPr>
+                <w:sz w:val="24"/>
+                <w:szCs w:val="24"/>
+              </w:rPr>
               <w:t>4 Godre’r Twr | Llaingoch | Holyhead</w:t>
             </w:r>
           </w:p>
@@ -73,15 +81,22 @@
             <w:pPr>
               <w:pStyle w:val="ContactInfo"/>
               <w:contextualSpacing w:val="0"/>
+              <w:rPr>
+                <w:sz w:val="24"/>
+                <w:szCs w:val="24"/>
+              </w:rPr>
             </w:pPr>
             <w:r>
+              <w:rPr>
+                <w:sz w:val="24"/>
+                <w:szCs w:val="24"/>
+              </w:rPr>
               <w:t>Anglesey | LL65 1BQ</w:t>
             </w:r>
           </w:p>
           <w:p>
             <w:pPr>
-              <w:pStyle w:val="ContactInfo"/>
-              <w:contextualSpacing w:val="0"/>
+              <w:pStyle w:val="ContactInfoEmphasis"/>
             </w:pPr>
             <w:r>
               <w:t xml:space="preserve">M. </w:t>
@@ -110,114 +125,6 @@
             <w:r>
               <w:t>677 345654</w:t>
             </w:r>
-          </w:p>
-          <w:p>
-            <w:pPr>
-              <w:pStyle w:val="ContactInfoEmphasis"/>
-              <w:contextualSpacing w:val="0"/>
-            </w:pPr>
-            <w:sdt>
-              <w:sdtPr>
-                <w:alias w:val="Enter email:"/>
-                <w:tag w:val="Enter email:"/>
-                <w:id w:val="1154873695"/>
-                <w:placeholder>
-                  <w:docPart w:val="20300518A24D4A4588D70B2424C188B1"/>
-                </w:placeholder>
-                <w:temporary/>
-                <w:showingPlcHdr/>
-                <w15:appearance w15:val="hidden"/>
-              </w:sdtPr>
-              <w:sdtContent>
-                <w:r>
-                  <w:t>Email</w:t>
-                </w:r>
-              </w:sdtContent>
-            </w:sdt>
-            <w:r>
-              <w:t xml:space="preserve"> </w:t>
-            </w:r>
-            <w:sdt>
-              <w:sdtPr>
-                <w:alias w:val="Divider dot:"/>
-                <w:tag w:val="Divider dot:"/>
-                <w:id w:val="2000459528"/>
-                <w:placeholder>
-                  <w:docPart w:val="6C0A8371DB494324AA201ABF788BEBB0"/>
-                </w:placeholder>
-                <w:temporary/>
-                <w:showingPlcHdr/>
-                <w15:appearance w15:val="hidden"/>
-              </w:sdtPr>
-              <w:sdtContent>
-                <w:r>
-                  <w:t>·</w:t>
-                </w:r>
-              </w:sdtContent>
-            </w:sdt>
-            <w:r>
-              <w:t xml:space="preserve"> </w:t>
-            </w:r>
-            <w:sdt>
-              <w:sdtPr>
-                <w:alias w:val="Enter LinkedIn profile:"/>
-                <w:tag w:val="Enter LinkedIn profile:"/>
-                <w:id w:val="-1332902444"/>
-                <w:placeholder>
-                  <w:docPart w:val="339033D5AB2A499A844873DC7AE68824"/>
-                </w:placeholder>
-                <w:temporary/>
-                <w:showingPlcHdr/>
-                <w15:appearance w15:val="hidden"/>
-              </w:sdtPr>
-              <w:sdtContent>
-                <w:r>
-                  <w:t>LinkedIn Profile</w:t>
-                </w:r>
-              </w:sdtContent>
-            </w:sdt>
-            <w:r>
-              <w:t xml:space="preserve"> </w:t>
-            </w:r>
-            <w:sdt>
-              <w:sdtPr>
-                <w:alias w:val="Divider dot:"/>
-                <w:tag w:val="Divider dot:"/>
-                <w:id w:val="759871761"/>
-                <w:placeholder>
-                  <w:docPart w:val="CED72507340E4727AF393D03E6D13C16"/>
-                </w:placeholder>
-                <w:temporary/>
-                <w:showingPlcHdr/>
-                <w15:appearance w15:val="hidden"/>
-              </w:sdtPr>
-              <w:sdtContent>
-                <w:r>
-                  <w:t>·</w:t>
-                </w:r>
-              </w:sdtContent>
-            </w:sdt>
-            <w:r>
-              <w:t xml:space="preserve"> </w:t>
-            </w:r>
-            <w:sdt>
-              <w:sdtPr>
-                <w:alias w:val="Enter Twitter/blog/portfolio:"/>
-                <w:tag w:val="Enter Twitter/blog/portfolio:"/>
-                <w:id w:val="-219367353"/>
-                <w:placeholder>
-                  <w:docPart w:val="76763BE699FA44DA87AF6C4973808D19"/>
-                </w:placeholder>
-                <w:temporary/>
-                <w:showingPlcHdr/>
-                <w15:appearance w15:val="hidden"/>
-              </w:sdtPr>
-              <w:sdtContent>
-                <w:r>
-                  <w:t>Twitter/Blog/Portfolio</w:t>
-                </w:r>
-              </w:sdtContent>
-            </w:sdt>
           </w:p>
         </w:tc>
       </w:tr>
@@ -335,51 +242,9 @@
               <w:contextualSpacing w:val="0"/>
               <w:outlineLvl w:val="2"/>
             </w:pPr>
-            <w:sdt>
-              <w:sdtPr>
-                <w:alias w:val="Enter date from for company 1: "/>
-                <w:tag w:val="Enter date from for company 1: "/>
-                <w:id w:val="47496943"/>
-                <w:placeholder>
-                  <w:docPart w:val="391427CADA9A4F739980333016E5DC33"/>
-                </w:placeholder>
-                <w:temporary/>
-                <w:showingPlcHdr/>
-                <w15:appearance w15:val="hidden"/>
-              </w:sdtPr>
-              <w:sdtContent>
-                <w:r>
-                  <w:t>Date</w:t>
-                </w:r>
-                <w:r>
-                  <w:t>s</w:t>
-                </w:r>
-                <w:r>
-                  <w:t xml:space="preserve"> From</w:t>
-                </w:r>
-              </w:sdtContent>
-            </w:sdt>
             <w:r>
-              <w:t xml:space="preserve"> – </w:t>
+              <w:t>june 2017 – june 2018</w:t>
             </w:r>
-            <w:sdt>
-              <w:sdtPr>
-                <w:alias w:val="Enter date to for company 1: "/>
-                <w:tag w:val="Enter date to for company 1: "/>
-                <w:id w:val="182949357"/>
-                <w:placeholder>
-                  <w:docPart w:val="F5D415057C6742348BEBD97039602F6D"/>
-                </w:placeholder>
-                <w:temporary/>
-                <w:showingPlcHdr/>
-                <w15:appearance w15:val="hidden"/>
-              </w:sdtPr>
-              <w:sdtContent>
-                <w:r>
-                  <w:t>To</w:t>
-                </w:r>
-              </w:sdtContent>
-            </w:sdt>
           </w:p>
           <w:p>
             <w:pPr>
@@ -387,83 +252,182 @@
               <w:contextualSpacing w:val="0"/>
               <w:outlineLvl w:val="1"/>
             </w:pPr>
-            <w:sdt>
-              <w:sdtPr>
-                <w:alias w:val="Enter job title 1:"/>
-                <w:tag w:val="Enter job title 1:"/>
-                <w:id w:val="1301963717"/>
-                <w:placeholder>
-                  <w:docPart w:val="AC01A81D97C4466486883ED512E19BF1"/>
-                </w:placeholder>
-                <w:temporary/>
-                <w:showingPlcHdr/>
-                <w15:appearance w15:val="hidden"/>
-              </w:sdtPr>
-              <w:sdtContent>
-                <w:r>
-                  <w:t>Job Title</w:t>
-                </w:r>
-              </w:sdtContent>
-            </w:sdt>
+            <w:r>
+              <w:t>waitress, trainee barmaid</w:t>
+            </w:r>
             <w:r>
               <w:t xml:space="preserve">, </w:t>
             </w:r>
-            <w:sdt>
-              <w:sdtPr>
-                <w:rPr>
-                  <w:rStyle w:val="SubtleReference"/>
-                </w:rPr>
-                <w:alias w:val="Enter company 1:"/>
-                <w:tag w:val="Enter company 1:"/>
-                <w:id w:val="-1746411152"/>
-                <w:placeholder>
-                  <w:docPart w:val="3A4E459A25FC42C9A0DC3A23289C5789"/>
-                </w:placeholder>
-                <w:temporary/>
-                <w:showingPlcHdr/>
-                <w15:appearance w15:val="hidden"/>
-              </w:sdtPr>
-              <w:sdtEndPr>
-                <w:rPr>
-                  <w:rStyle w:val="DefaultParagraphFont"/>
-                  <w:b/>
-                  <w:smallCaps w:val="0"/>
-                  <w:color w:val="1D824C" w:themeColor="accent1"/>
-                </w:rPr>
-              </w:sdtEndPr>
-              <w:sdtContent>
-                <w:r>
-                  <w:rPr>
-                    <w:rStyle w:val="SubtleReference"/>
-                  </w:rPr>
-                  <w:t>Company</w:t>
-                </w:r>
-              </w:sdtContent>
-            </w:sdt>
+            <w:r>
+              <w:rPr>
+                <w:rStyle w:val="SubtleReference"/>
+              </w:rPr>
+              <w:t>the seacroft | trearddur bay</w:t>
+            </w:r>
           </w:p>
-          <w:sdt>
-            <w:sdtPr>
-              <w:alias w:val="Enter job details 1:"/>
-              <w:tag w:val="Enter job details 1:"/>
-              <w:id w:val="-1173257961"/>
-              <w:placeholder>
-                <w:docPart w:val="0A0682C227834B8C9DE90D457BE6146C"/>
-              </w:placeholder>
-              <w:temporary/>
-              <w:showingPlcHdr/>
-              <w15:appearance w15:val="hidden"/>
-            </w:sdtPr>
-            <w:sdtContent>
-              <w:p>
-                <w:pPr>
-                  <w:contextualSpacing w:val="0"/>
-                </w:pPr>
-                <w:r>
-                  <w:t>Describe your responsibilities and achievements in terms of impact and results. Use examples, but keep it short.</w:t>
-                </w:r>
-              </w:p>
-            </w:sdtContent>
-          </w:sdt>
+          <w:p>
+            <w:pPr>
+              <w:pStyle w:val="Heading2"/>
+              <w:outlineLvl w:val="1"/>
+              <w:rPr>
+                <w:rFonts w:eastAsiaTheme="minorHAnsi" w:cstheme="minorBidi"/>
+                <w:b w:val="0"/>
+                <w:caps w:val="0"/>
+                <w:color w:val="595959" w:themeColor="text1" w:themeTint="A6"/>
+                <w:sz w:val="22"/>
+                <w:szCs w:val="22"/>
+              </w:rPr>
+            </w:pPr>
+            <w:r>
+              <w:rPr>
+                <w:rFonts w:eastAsiaTheme="minorHAnsi" w:cstheme="minorBidi"/>
+                <w:b w:val="0"/>
+                <w:caps w:val="0"/>
+                <w:color w:val="595959" w:themeColor="text1" w:themeTint="A6"/>
+                <w:sz w:val="22"/>
+                <w:szCs w:val="22"/>
+              </w:rPr>
+              <w:t>Here I became confident in running my own section</w:t>
+            </w:r>
+            <w:r>
+              <w:rPr>
+                <w:rFonts w:eastAsiaTheme="minorHAnsi" w:cstheme="minorBidi"/>
+                <w:b w:val="0"/>
+                <w:caps w:val="0"/>
+                <w:color w:val="595959" w:themeColor="text1" w:themeTint="A6"/>
+                <w:sz w:val="22"/>
+                <w:szCs w:val="22"/>
+              </w:rPr>
+              <w:t>(</w:t>
+            </w:r>
+            <w:r>
+              <w:rPr>
+                <w:rFonts w:eastAsiaTheme="minorHAnsi" w:cstheme="minorBidi"/>
+                <w:b w:val="0"/>
+                <w:caps w:val="0"/>
+                <w:color w:val="595959" w:themeColor="text1" w:themeTint="A6"/>
+                <w:sz w:val="22"/>
+                <w:szCs w:val="22"/>
+              </w:rPr>
+              <w:t>s</w:t>
+            </w:r>
+            <w:r>
+              <w:rPr>
+                <w:rFonts w:eastAsiaTheme="minorHAnsi" w:cstheme="minorBidi"/>
+                <w:b w:val="0"/>
+                <w:caps w:val="0"/>
+                <w:color w:val="595959" w:themeColor="text1" w:themeTint="A6"/>
+                <w:sz w:val="22"/>
+                <w:szCs w:val="22"/>
+              </w:rPr>
+              <w:t>)</w:t>
+            </w:r>
+            <w:r>
+              <w:rPr>
+                <w:rFonts w:eastAsiaTheme="minorHAnsi" w:cstheme="minorBidi"/>
+                <w:b w:val="0"/>
+                <w:caps w:val="0"/>
+                <w:color w:val="595959" w:themeColor="text1" w:themeTint="A6"/>
+                <w:sz w:val="22"/>
+                <w:szCs w:val="22"/>
+              </w:rPr>
+              <w:t xml:space="preserve"> within the restaurant which were comprised of 13/15 tables - tasks included</w:t>
+            </w:r>
+            <w:r>
+              <w:rPr>
+                <w:rFonts w:eastAsiaTheme="minorHAnsi" w:cstheme="minorBidi"/>
+                <w:b w:val="0"/>
+                <w:caps w:val="0"/>
+                <w:color w:val="595959" w:themeColor="text1" w:themeTint="A6"/>
+                <w:sz w:val="22"/>
+                <w:szCs w:val="22"/>
+              </w:rPr>
+              <w:t>:</w:t>
+            </w:r>
+          </w:p>
+          <w:p>
+            <w:pPr>
+              <w:pStyle w:val="ListBullet"/>
+            </w:pPr>
+            <w:r>
+              <w:t>E</w:t>
+            </w:r>
+            <w:r>
+              <w:t xml:space="preserve">nsuring customer satisfaction with quick, friendly and efficient </w:t>
+            </w:r>
+            <w:r>
+              <w:t>service</w:t>
+            </w:r>
+            <w:r>
+              <w:t>.</w:t>
+            </w:r>
+          </w:p>
+          <w:p>
+            <w:pPr>
+              <w:pStyle w:val="ListBullet"/>
+            </w:pPr>
+            <w:r>
+              <w:t>T</w:t>
+            </w:r>
+            <w:r>
+              <w:t>aking orders, inputting them using PDA systems</w:t>
+            </w:r>
+            <w:r>
+              <w:t xml:space="preserve"> and</w:t>
+            </w:r>
+            <w:r>
+              <w:t xml:space="preserve"> using various till functions e.g. providing refunds or splitting an </w:t>
+            </w:r>
+            <w:r>
+              <w:t>itemized</w:t>
+            </w:r>
+            <w:r>
+              <w:t xml:space="preserve"> </w:t>
+            </w:r>
+            <w:r>
+              <w:t>bill</w:t>
+            </w:r>
+            <w:r>
+              <w:t>.</w:t>
+            </w:r>
+            <w:r>
+              <w:t xml:space="preserve"> </w:t>
+            </w:r>
+          </w:p>
+          <w:p>
+            <w:pPr>
+              <w:pStyle w:val="ListBullet"/>
+            </w:pPr>
+            <w:r>
+              <w:t>C</w:t>
+            </w:r>
+            <w:r>
+              <w:t xml:space="preserve">learing tables and ensuring high standards of </w:t>
+            </w:r>
+            <w:r>
+              <w:t>cleanliness</w:t>
+            </w:r>
+            <w:r>
+              <w:t>.</w:t>
+            </w:r>
+          </w:p>
+          <w:p>
+            <w:pPr>
+              <w:pStyle w:val="ListBullet"/>
+            </w:pPr>
+            <w:r>
+              <w:t xml:space="preserve">Serving </w:t>
+            </w:r>
+            <w:r>
+              <w:t xml:space="preserve">on the bar alongside colleagues which allowed me gain valuable bartending experience </w:t>
+            </w:r>
+            <w:r>
+              <w:t>i.e.</w:t>
+            </w:r>
+            <w:r>
+              <w:t xml:space="preserve"> cocktail making and changing beer barrels.</w:t>
+            </w:r>
+          </w:p>
         </w:tc>
       </w:tr>
       <w:tr>
@@ -480,45 +444,92 @@
               <w:contextualSpacing w:val="0"/>
               <w:outlineLvl w:val="2"/>
             </w:pPr>
-            <w:sdt>
-              <w:sdtPr>
-                <w:alias w:val="Enter date from for company 2: "/>
-                <w:tag w:val="Enter date from for company 2:"/>
-                <w:id w:val="1784141449"/>
-                <w:placeholder>
-                  <w:docPart w:val="35334E1DEE914ED1A2CE47BA7CB020CF"/>
-                </w:placeholder>
-                <w:temporary/>
-                <w:showingPlcHdr/>
-                <w15:appearance w15:val="hidden"/>
-              </w:sdtPr>
-              <w:sdtContent>
-                <w:r>
-                  <w:t>Dates From</w:t>
-                </w:r>
-              </w:sdtContent>
-            </w:sdt>
+            <w:r>
+              <w:t>april 2018</w:t>
+            </w:r>
             <w:r>
               <w:t xml:space="preserve"> – </w:t>
             </w:r>
-            <w:sdt>
-              <w:sdtPr>
-                <w:alias w:val="Enter date to for company 2: "/>
-                <w:tag w:val="Enter date to for company 2: "/>
-                <w:id w:val="925229790"/>
-                <w:placeholder>
-                  <w:docPart w:val="CF3C163D090F47429BD900A8EA4604A7"/>
-                </w:placeholder>
-                <w:temporary/>
-                <w:showingPlcHdr/>
-                <w15:appearance w15:val="hidden"/>
-              </w:sdtPr>
-              <w:sdtContent>
-                <w:r>
-                  <w:t>To</w:t>
-                </w:r>
-              </w:sdtContent>
-            </w:sdt>
+            <w:r>
+              <w:t>september 2019</w:t>
+            </w:r>
+          </w:p>
+          <w:p>
+            <w:pPr>
+              <w:pStyle w:val="Heading2"/>
+              <w:contextualSpacing w:val="0"/>
+              <w:outlineLvl w:val="1"/>
+              <w:rPr>
+                <w:rStyle w:val="SubtleReference"/>
+              </w:rPr>
+            </w:pPr>
+            <w:r>
+              <w:t>waitress, barmaid</w:t>
+            </w:r>
+            <w:r>
+              <w:t xml:space="preserve">, </w:t>
+            </w:r>
+            <w:r>
+              <w:rPr>
+                <w:rStyle w:val="SubtleReference"/>
+              </w:rPr>
+              <w:t>langdons bar and restaurant | holyhead</w:t>
+            </w:r>
+          </w:p>
+          <w:p>
+            <w:pPr>
+              <w:contextualSpacing w:val="0"/>
+            </w:pPr>
+            <w:r>
+              <w:t>Similarly</w:t>
+            </w:r>
+            <w:r>
+              <w:t>, my role at</w:t>
+            </w:r>
+            <w:r>
+              <w:t xml:space="preserve"> Langdons</w:t>
+            </w:r>
+            <w:r>
+              <w:t xml:space="preserve"> </w:t>
+            </w:r>
+            <w:r>
+              <w:t>allowed me to further develop my customer service, waitressing and bartending skills</w:t>
+            </w:r>
+            <w:r>
+              <w:t>. Langdons allowed me to become</w:t>
+            </w:r>
+            <w:r>
+              <w:t xml:space="preserve"> fully flexible on both the floor and bar</w:t>
+            </w:r>
+            <w:r>
+              <w:t xml:space="preserve">, as the tasks involved were the same as </w:t>
+            </w:r>
+            <w:r>
+              <w:t>those in my previous role at The Seacroft, Trearddur Bay.</w:t>
+            </w:r>
+          </w:p>
+          <w:p/>
+          <w:p>
+            <w:pPr>
+              <w:pStyle w:val="Heading3"/>
+              <w:contextualSpacing w:val="0"/>
+              <w:outlineLvl w:val="2"/>
+            </w:pPr>
+            <w:r>
+              <w:t xml:space="preserve">november </w:t>
+            </w:r>
+            <w:r>
+              <w:t>2018</w:t>
+            </w:r>
+            <w:r>
+              <w:t xml:space="preserve"> – </w:t>
+            </w:r>
+            <w:r>
+              <w:t>march</w:t>
+            </w:r>
+            <w:r>
+              <w:t xml:space="preserve"> 2019</w:t>
+            </w:r>
           </w:p>
           <w:p>
             <w:pPr>
@@ -526,80 +537,180 @@
               <w:contextualSpacing w:val="0"/>
               <w:outlineLvl w:val="1"/>
             </w:pPr>
-            <w:sdt>
-              <w:sdtPr>
-                <w:alias w:val="Enter job title 2:"/>
-                <w:tag w:val="Enter job title 2:"/>
-                <w:id w:val="1702816861"/>
-                <w:placeholder>
-                  <w:docPart w:val="7F4EC0F98A534942B38BD261070F4133"/>
-                </w:placeholder>
-                <w:temporary/>
-                <w:showingPlcHdr/>
-                <w15:appearance w15:val="hidden"/>
-              </w:sdtPr>
-              <w:sdtContent>
-                <w:r>
-                  <w:t>Job Title</w:t>
-                </w:r>
-              </w:sdtContent>
-            </w:sdt>
+            <w:r>
+              <w:t>customer assistant</w:t>
+            </w:r>
             <w:r>
               <w:t xml:space="preserve">, </w:t>
             </w:r>
-            <w:sdt>
-              <w:sdtPr>
-                <w:rPr>
-                  <w:rStyle w:val="SubtleReference"/>
-                </w:rPr>
-                <w:alias w:val="Enter company 2:"/>
-                <w:tag w:val="Enter company 2:"/>
-                <w:id w:val="396564190"/>
-                <w:placeholder>
-                  <w:docPart w:val="BD98ECD6A9FE4322A3661DE57995F95F"/>
-                </w:placeholder>
-                <w:temporary/>
-                <w:showingPlcHdr/>
-                <w15:appearance w15:val="hidden"/>
-              </w:sdtPr>
-              <w:sdtEndPr>
-                <w:rPr>
-                  <w:rStyle w:val="DefaultParagraphFont"/>
-                  <w:b/>
-                  <w:smallCaps w:val="0"/>
-                  <w:color w:val="1D824C" w:themeColor="accent1"/>
-                </w:rPr>
-              </w:sdtEndPr>
-              <w:sdtContent>
-                <w:r>
-                  <w:rPr>
-                    <w:rStyle w:val="SubtleReference"/>
-                  </w:rPr>
-                  <w:t>Company</w:t>
-                </w:r>
-              </w:sdtContent>
-            </w:sdt>
+            <w:r>
+              <w:rPr>
+                <w:rStyle w:val="SubtleReference"/>
+              </w:rPr>
+              <w:t xml:space="preserve">wilko retail | </w:t>
+            </w:r>
+            <w:r>
+              <w:rPr>
+                <w:rStyle w:val="SubtleReference"/>
+              </w:rPr>
+              <w:t>holyhead</w:t>
+            </w:r>
           </w:p>
-          <w:sdt>
-            <w:sdtPr>
-              <w:alias w:val="Enter job details 2:"/>
-              <w:tag w:val="Enter job details 2:"/>
-              <w:id w:val="2138838559"/>
-              <w:placeholder>
-                <w:docPart w:val="4D9589571D874A878568960D6BFCF747"/>
-              </w:placeholder>
-              <w:temporary/>
-              <w:showingPlcHdr/>
-              <w15:appearance w15:val="hidden"/>
-            </w:sdtPr>
-            <w:sdtContent>
-              <w:p>
-                <w:r>
-                  <w:t>Describe your responsibilities and achievements in terms of impact and results. Use examples, but keep it short.</w:t>
-                </w:r>
-              </w:p>
-            </w:sdtContent>
-          </w:sdt>
+          <w:p>
+            <w:r>
+              <w:t xml:space="preserve">Retail, although different to hospitality, still revolves around great customer service – </w:t>
+            </w:r>
+            <w:r>
+              <w:t>my role as a Customer Assistant at Wilko Holyhead</w:t>
+            </w:r>
+            <w:r>
+              <w:t xml:space="preserve"> allowed me to improve my problem-solving skills and acquire a more helpful approach </w:t>
+            </w:r>
+            <w:r>
+              <w:t>towards</w:t>
+            </w:r>
+            <w:r>
+              <w:t xml:space="preserve"> dealing with customer enquiries</w:t>
+            </w:r>
+            <w:r>
+              <w:t>;</w:t>
+            </w:r>
+            <w:r>
+              <w:t xml:space="preserve"> </w:t>
+            </w:r>
+            <w:r>
+              <w:t xml:space="preserve">as I would utilize </w:t>
+            </w:r>
+            <w:r>
+              <w:t>product and service knowledge. Tasks involve</w:t>
+            </w:r>
+            <w:r>
+              <w:t>d:</w:t>
+            </w:r>
+          </w:p>
+          <w:p>
+            <w:pPr>
+              <w:pStyle w:val="ListBullet"/>
+            </w:pPr>
+            <w:r>
+              <w:t>E</w:t>
+            </w:r>
+            <w:r>
+              <w:t xml:space="preserve">nsuring the shop floor </w:t>
+            </w:r>
+            <w:r>
+              <w:t>was</w:t>
+            </w:r>
+            <w:r>
+              <w:t xml:space="preserve"> clean and presentable</w:t>
+            </w:r>
+          </w:p>
+          <w:p>
+            <w:pPr>
+              <w:pStyle w:val="ListBullet"/>
+            </w:pPr>
+            <w:r>
+              <w:t>S</w:t>
+            </w:r>
+            <w:r>
+              <w:t>tock-handling</w:t>
+            </w:r>
+          </w:p>
+          <w:p>
+            <w:pPr>
+              <w:pStyle w:val="ListBullet"/>
+            </w:pPr>
+            <w:r>
+              <w:lastRenderedPageBreak/>
+              <w:t>C</w:t>
+            </w:r>
+            <w:r>
+              <w:t>ash management</w:t>
+            </w:r>
+            <w:r>
+              <w:t xml:space="preserve"> i.e. till pickups, till refills.</w:t>
+            </w:r>
+          </w:p>
+          <w:p/>
+          <w:p>
+            <w:pPr>
+              <w:pStyle w:val="Heading3"/>
+              <w:contextualSpacing w:val="0"/>
+              <w:outlineLvl w:val="2"/>
+            </w:pPr>
+            <w:r>
+              <w:t>june 2019</w:t>
+            </w:r>
+            <w:r>
+              <w:t xml:space="preserve"> – </w:t>
+            </w:r>
+            <w:r>
+              <w:t>present</w:t>
+            </w:r>
+          </w:p>
+          <w:p>
+            <w:pPr>
+              <w:pStyle w:val="Heading2"/>
+              <w:contextualSpacing w:val="0"/>
+              <w:outlineLvl w:val="1"/>
+            </w:pPr>
+            <w:r>
+              <w:t xml:space="preserve">customer assistant, </w:t>
+            </w:r>
+            <w:r>
+              <w:rPr>
+                <w:rStyle w:val="SubtleReference"/>
+              </w:rPr>
+              <w:t>tesco</w:t>
+            </w:r>
+            <w:r>
+              <w:rPr>
+                <w:rStyle w:val="SubtleReference"/>
+              </w:rPr>
+              <w:t xml:space="preserve"> Extra</w:t>
+            </w:r>
+            <w:r>
+              <w:rPr>
+                <w:rStyle w:val="SubtleReference"/>
+              </w:rPr>
+              <w:t xml:space="preserve"> | holyhead</w:t>
+            </w:r>
+          </w:p>
+          <w:p>
+            <w:r>
+              <w:t xml:space="preserve">Currently, I am a Customer Assistant at Tesco Extra Holyhead. </w:t>
+            </w:r>
+            <w:r>
+              <w:t>Although I have had experience in retail due to my previous role at Wilko Holyhead, my role at Tesco is slightly different to that of my previous role at Wilko. This is because I have multiskilled in three different departments in Tesco to date – these departments include:</w:t>
+            </w:r>
+          </w:p>
+          <w:p>
+            <w:pPr>
+              <w:pStyle w:val="ListBullet"/>
+            </w:pPr>
+            <w:r>
+              <w:t>Checkouts (main bank tills, self-service and Scan as You Shop)</w:t>
+            </w:r>
+            <w:r>
+              <w:t>.</w:t>
+            </w:r>
+          </w:p>
+          <w:p>
+            <w:pPr>
+              <w:pStyle w:val="ListBullet"/>
+            </w:pPr>
+            <w:r>
+              <w:t>Dotcom (as a personal shopper).</w:t>
+            </w:r>
+          </w:p>
+          <w:p>
+            <w:pPr>
+              <w:pStyle w:val="ListBullet"/>
+            </w:pPr>
+            <w:r>
+              <w:t>Petrol Filling Station.</w:t>
+            </w:r>
+          </w:p>
         </w:tc>
       </w:tr>
     </w:tbl>
@@ -608,6 +719,7 @@
         <w:pStyle w:val="Heading1"/>
       </w:pPr>
       <w:r>
+        <w:lastRenderedPageBreak/>
         <w:t>Education and academic qualifications</w:t>
       </w:r>
     </w:p>
@@ -790,7 +902,6 @@
               <w:outlineLvl w:val="2"/>
             </w:pPr>
             <w:r>
-              <w:lastRenderedPageBreak/>
               <w:t>August 2019</w:t>
             </w:r>
           </w:p>
@@ -834,191 +945,13 @@
         </w:tc>
       </w:tr>
     </w:tbl>
-    <w:p>
-      <w:pPr>
-        <w:pStyle w:val="Heading1"/>
-      </w:pPr>
-      <w:r>
-        <w:t>Non</w:t>
-      </w:r>
-      <w:r>
-        <w:t>-</w:t>
-      </w:r>
-      <w:r>
-        <w:t>certificated skills</w:t>
-      </w:r>
-    </w:p>
-    <w:tbl>
-      <w:tblPr>
-        <w:tblStyle w:val="TableGrid"/>
-        <w:tblW w:w="5000" w:type="pct"/>
-        <w:tblCellMar>
-          <w:left w:w="0" w:type="dxa"/>
-          <w:right w:w="0" w:type="dxa"/>
-        </w:tblCellMar>
-        <w:tblLook w:val="04A0" w:firstRow="1" w:lastRow="0" w:firstColumn="1" w:lastColumn="0" w:noHBand="0" w:noVBand="1"/>
-        <w:tblDescription w:val="Skills layout table"/>
-      </w:tblPr>
-      <w:tblGrid>
-        <w:gridCol w:w="4680"/>
-        <w:gridCol w:w="4680"/>
-      </w:tblGrid>
-      <w:tr>
-        <w:tc>
-          <w:tcPr>
-            <w:tcW w:w="4675" w:type="dxa"/>
-          </w:tcPr>
-          <w:sdt>
-            <w:sdtPr>
-              <w:alias w:val="Enter skills 1:"/>
-              <w:tag w:val="Enter skills 1:"/>
-              <w:id w:val="250322692"/>
-              <w:placeholder>
-                <w:docPart w:val="C40FAFE87651453AA6330E01CAFFBA1C"/>
-              </w:placeholder>
-              <w:temporary/>
-              <w:showingPlcHdr/>
-              <w15:appearance w15:val="hidden"/>
-            </w:sdtPr>
-            <w:sdtContent>
-              <w:p>
-                <w:pPr>
-                  <w:pStyle w:val="ListBullet"/>
-                  <w:contextualSpacing w:val="0"/>
-                </w:pPr>
-                <w:r>
-                  <w:t>List your strengths relevant for the role you’re applying for</w:t>
-                </w:r>
-              </w:p>
-            </w:sdtContent>
-          </w:sdt>
-          <w:sdt>
-            <w:sdtPr>
-              <w:alias w:val="Enter skills 2:"/>
-              <w:tag w:val="Enter skills 2:"/>
-              <w:id w:val="1188019400"/>
-              <w:placeholder>
-                <w:docPart w:val="6F811185630D4C1C8B597D625725BE13"/>
-              </w:placeholder>
-              <w:temporary/>
-              <w:showingPlcHdr/>
-              <w15:appearance w15:val="hidden"/>
-            </w:sdtPr>
-            <w:sdtContent>
-              <w:p>
-                <w:pPr>
-                  <w:pStyle w:val="ListBullet"/>
-                  <w:contextualSpacing w:val="0"/>
-                </w:pPr>
-                <w:r>
-                  <w:t>List one of your strengths</w:t>
-                </w:r>
-              </w:p>
-            </w:sdtContent>
-          </w:sdt>
-        </w:tc>
-        <w:tc>
-          <w:tcPr>
-            <w:tcW w:w="4675" w:type="dxa"/>
-            <w:tcMar>
-              <w:left w:w="360" w:type="dxa"/>
-            </w:tcMar>
-          </w:tcPr>
-          <w:sdt>
-            <w:sdtPr>
-              <w:alias w:val="Enter skills 3:"/>
-              <w:tag w:val="Enter skills 3:"/>
-              <w:id w:val="-1107503302"/>
-              <w:placeholder>
-                <w:docPart w:val="5B8F9673CF0B4BA48CF7EE47D073D154"/>
-              </w:placeholder>
-              <w:temporary/>
-              <w:showingPlcHdr/>
-              <w15:appearance w15:val="hidden"/>
-            </w:sdtPr>
-            <w:sdtContent>
-              <w:p>
-                <w:pPr>
-                  <w:pStyle w:val="ListBullet"/>
-                  <w:contextualSpacing w:val="0"/>
-                </w:pPr>
-                <w:r>
-                  <w:t>List one of your strengths</w:t>
-                </w:r>
-              </w:p>
-            </w:sdtContent>
-          </w:sdt>
-          <w:sdt>
-            <w:sdtPr>
-              <w:alias w:val="Enter skills 4:"/>
-              <w:tag w:val="Enter skills 4:"/>
-              <w:id w:val="-718748817"/>
-              <w:placeholder>
-                <w:docPart w:val="F1F0F53EB9B34B9F8D02FBA0354127AC"/>
-              </w:placeholder>
-              <w:temporary/>
-              <w:showingPlcHdr/>
-              <w15:appearance w15:val="hidden"/>
-            </w:sdtPr>
-            <w:sdtContent>
-              <w:p>
-                <w:pPr>
-                  <w:pStyle w:val="ListBullet"/>
-                  <w:contextualSpacing w:val="0"/>
-                </w:pPr>
-                <w:r>
-                  <w:t>List one of your strengths</w:t>
-                </w:r>
-              </w:p>
-            </w:sdtContent>
-          </w:sdt>
-          <w:sdt>
-            <w:sdtPr>
-              <w:alias w:val="Enter skills 5:"/>
-              <w:tag w:val="Enter skills 5:"/>
-              <w:id w:val="-335767185"/>
-              <w:placeholder>
-                <w:docPart w:val="FA84D3E7164A4943A8184A0E95EC6854"/>
-              </w:placeholder>
-              <w:temporary/>
-              <w:showingPlcHdr/>
-              <w15:appearance w15:val="hidden"/>
-            </w:sdtPr>
-            <w:sdtContent>
-              <w:p>
-                <w:pPr>
-                  <w:pStyle w:val="ListBullet"/>
-                  <w:contextualSpacing w:val="0"/>
-                </w:pPr>
-                <w:r>
-                  <w:t>List one of your strengths</w:t>
-                </w:r>
-              </w:p>
-            </w:sdtContent>
-          </w:sdt>
-        </w:tc>
-      </w:tr>
-    </w:tbl>
     <w:p/>
     <w:p>
       <w:pPr>
         <w:pStyle w:val="Heading1"/>
       </w:pPr>
       <w:r>
-        <w:t>Extracurricular courses and training</w:t>
-      </w:r>
-    </w:p>
-    <w:p>
-      <w:pPr>
-        <w:pStyle w:val="Heading1"/>
-      </w:pPr>
-    </w:p>
-    <w:p>
-      <w:pPr>
-        <w:pStyle w:val="Heading1"/>
-      </w:pPr>
-      <w:r>
-        <w:t>volunteering and charity work</w:t>
+        <w:t>Volunteering and charity work</w:t>
       </w:r>
     </w:p>
     <w:p>
@@ -1158,6 +1091,7 @@
           <w:b/>
           <w:lang w:eastAsia="en-GB"/>
         </w:rPr>
+        <w:lastRenderedPageBreak/>
         <w:t>Lon Deg community home</w:t>
       </w:r>
       <w:r>
@@ -1171,11 +1105,15 @@
       <w:pPr>
         <w:pStyle w:val="ListBullet"/>
         <w:rPr>
+          <w:b/>
+          <w:bCs/>
           <w:lang w:eastAsia="en-GB"/>
         </w:rPr>
       </w:pPr>
       <w:r>
         <w:rPr>
+          <w:b/>
+          <w:bCs/>
           <w:lang w:eastAsia="en-GB"/>
         </w:rPr>
         <w:t>Litter-picking and Newry Beach clear-up.</w:t>
@@ -1190,24 +1128,9 @@
       </w:r>
     </w:p>
     <w:p>
-      <w:sdt>
-        <w:sdtPr>
-          <w:alias w:val="Enter activities description:"/>
-          <w:tag w:val="Enter activities description:"/>
-          <w:id w:val="1367566198"/>
-          <w:placeholder>
-            <w:docPart w:val="E0AE4FB8258B4565B5ED610CA21A0ED7"/>
-          </w:placeholder>
-          <w:temporary/>
-          <w:showingPlcHdr/>
-          <w15:appearance w15:val="hidden"/>
-        </w:sdtPr>
-        <w:sdtContent>
-          <w:r>
-            <w:t>Use this section to highlight your relevant passions, activities, and how you like to give back. It’s good to include Leadership and volunteer experiences here. Or show off important extras like publications, certifications, languages and more.</w:t>
-          </w:r>
-        </w:sdtContent>
-      </w:sdt>
+      <w:r>
+        <w:t>I am a keen netball player and have played for two local teams previously – these were Holyhead Hawks and Llangefni. I still play for Holyhead Hawks’ netball team now, where I train weekly every Thursday evening in my local leisure centre. Also, I happened to captain Holyhead Hawks’ junior team, and I have previously volunteered as a netball coach at my old high school, Ysgol Uwchradd Caergybi, whilst I was studying my A-Levels, coaching year groups 7 – 11. In my free time, I thoroughly enjoy listening to Indie music, reading romance-comedy novels by various artists, and going for short walks or runs along the Anglesey Coastal Path. I am hugely interested in physics (especially astronomy) and artificial intelligence, so I often watch documentaries involving these two topics.</w:t>
+      </w:r>
     </w:p>
     <w:p>
       <w:pPr>
@@ -1402,7 +1325,7 @@
         </mc:Choice>
         <mc:Fallback>
           <w:pict>
-            <v:line w14:anchorId="0B32F910" id="Straight Connector 5" o:spid="_x0000_s1026" alt="Header dividing line" style="position:absolute;z-index:-251657216;visibility:visible;mso-wrap-style:square;mso-width-percent:1000;mso-top-percent:173;mso-wrap-distance-left:9pt;mso-wrap-distance-top:0;mso-wrap-distance-right:9pt;mso-wrap-distance-bottom:0;mso-position-horizontal:center;mso-position-horizontal-relative:page;mso-position-vertical-relative:page;mso-width-percent:1000;mso-top-percent:173;mso-width-relative:page" from="0,0" to="612pt,0" o:gfxdata="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" strokecolor="#5a5a5a [2109]" strokeweight=".5pt">
+            <v:line w14:anchorId="0A0415BC" id="Straight Connector 5" o:spid="_x0000_s1026" alt="Header dividing line" style="position:absolute;z-index:-251657216;visibility:visible;mso-wrap-style:square;mso-width-percent:1000;mso-top-percent:173;mso-wrap-distance-left:9pt;mso-wrap-distance-top:0;mso-wrap-distance-right:9pt;mso-wrap-distance-bottom:0;mso-position-horizontal:center;mso-position-horizontal-relative:page;mso-position-vertical-relative:page;mso-width-percent:1000;mso-top-percent:173;mso-width-relative:page" from="0,0" to="612pt,0" o:gfxdata="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" strokecolor="#5a5a5a [2109]" strokeweight=".5pt">
               <v:stroke joinstyle="miter"/>
               <w10:wrap anchorx="page" anchory="page"/>
             </v:line>
@@ -2440,7 +2363,6 @@
     <w:next w:val="Normal"/>
     <w:link w:val="Heading4Char"/>
     <w:uiPriority w:val="9"/>
-    <w:semiHidden/>
     <w:unhideWhenUsed/>
     <w:qFormat/>
     <w:rsid w:val="00316DFF"/>
@@ -2821,7 +2743,6 @@
     <w:basedOn w:val="DefaultParagraphFont"/>
     <w:link w:val="Heading4"/>
     <w:uiPriority w:val="9"/>
-    <w:semiHidden/>
     <w:rsid w:val="00757803"/>
     <w:rPr>
       <w:rFonts w:asciiTheme="majorHAnsi" w:eastAsiaTheme="majorEastAsia" w:hAnsiTheme="majorHAnsi" w:cstheme="majorBidi"/>
@@ -26626,1312 +26547,6 @@
     </w:rPr>
   </w:style>
 </w:styles>
-</file>
-
-<file path=word/glossary/document.xml><?xml version="1.0" encoding="utf-8"?>
-<w:glossaryDocument xmlns:wpc="http://schemas.microsoft.com/office/word/2010/wordprocessingCanvas" xmlns:cx="http://schemas.microsoft.com/office/drawing/2014/chartex" xmlns:cx1="http://schemas.microsoft.com/office/drawing/2015/9/8/chartex" xmlns:cx2="http://schemas.microsoft.com/office/drawing/2015/10/21/chartex" xmlns:cx3="http://schemas.microsoft.com/office/drawing/2016/5/9/chartex" xmlns:cx4="http://schemas.microsoft.com/office/drawing/2016/5/10/chartex" xmlns:cx5="http://schemas.microsoft.com/office/drawing/2016/5/11/chartex" xmlns:cx6="http://schemas.microsoft.com/office/drawing/2016/5/12/chartex" xmlns:cx7="http://schemas.microsoft.com/office/drawing/2016/5/13/chartex" xmlns:cx8="http://schemas.microsoft.com/office/drawing/2016/5/14/chartex" xmlns:mc="http://schemas.openxmlformats.org/markup-compatibility/2006" xmlns:aink="http://schemas.microsoft.com/office/drawing/2016/ink" xmlns:am3d="http://schemas.microsoft.com/office/drawing/2017/model3d" xmlns:o="urn:schemas-microsoft-com:office:office" xmlns:r="http://schemas.openxmlformats.org/officeDocument/2006/relationships" xmlns:m="http://schemas.openxmlformats.org/officeDocument/2006/math" xmlns:v="urn:schemas-microsoft-com:vml" xmlns:wp14="http://schemas.microsoft.com/office/word/2010/wordprocessingDrawing" xmlns:wp="http://schemas.openxmlformats.org/drawingml/2006/wordprocessingDrawing" xmlns:w10="urn:schemas-microsoft-com:office:word" xmlns:w="http://schemas.openxmlformats.org/wordprocessingml/2006/main" xmlns:w14="http://schemas.microsoft.com/office/word/2010/wordml" xmlns:w15="http://schemas.microsoft.com/office/word/2012/wordml" xmlns:w16cex="http://schemas.microsoft.com/office/word/2018/wordml/cex" xmlns:w16cid="http://schemas.microsoft.com/office/word/2016/wordml/cid" xmlns:w16="http://schemas.microsoft.com/office/word/2018/wordml" xmlns:w16se="http://schemas.microsoft.com/office/word/2015/wordml/symex" xmlns:wpg="http://schemas.microsoft.com/office/word/2010/wordprocessingGroup" xmlns:wpi="http://schemas.microsoft.com/office/word/2010/wordprocessingInk" xmlns:wne="http://schemas.microsoft.com/office/word/2006/wordml" xmlns:wps="http://schemas.microsoft.com/office/word/2010/wordprocessingShape" mc:Ignorable="w14 w15 w16se w16cid w16 w16cex wp14">
-  <w:docParts>
-    <w:docPart>
-      <w:docPartPr>
-        <w:name w:val="20300518A24D4A4588D70B2424C188B1"/>
-        <w:category>
-          <w:name w:val="General"/>
-          <w:gallery w:val="placeholder"/>
-        </w:category>
-        <w:types>
-          <w:type w:val="bbPlcHdr"/>
-        </w:types>
-        <w:behaviors>
-          <w:behavior w:val="content"/>
-        </w:behaviors>
-        <w:guid w:val="{7E100B2B-D0F9-4264-BA25-078EABC99EC4}"/>
-      </w:docPartPr>
-      <w:docPartBody>
-        <w:p>
-          <w:pPr>
-            <w:pStyle w:val="20300518A24D4A4588D70B2424C188B1"/>
-          </w:pPr>
-          <w:r>
-            <w:t>Email</w:t>
-          </w:r>
-        </w:p>
-      </w:docPartBody>
-    </w:docPart>
-    <w:docPart>
-      <w:docPartPr>
-        <w:name w:val="6C0A8371DB494324AA201ABF788BEBB0"/>
-        <w:category>
-          <w:name w:val="General"/>
-          <w:gallery w:val="placeholder"/>
-        </w:category>
-        <w:types>
-          <w:type w:val="bbPlcHdr"/>
-        </w:types>
-        <w:behaviors>
-          <w:behavior w:val="content"/>
-        </w:behaviors>
-        <w:guid w:val="{67AE1A41-2BFC-4E88-B6A4-0C0EB7A59DEF}"/>
-      </w:docPartPr>
-      <w:docPartBody>
-        <w:p>
-          <w:pPr>
-            <w:pStyle w:val="6C0A8371DB494324AA201ABF788BEBB0"/>
-          </w:pPr>
-          <w:r>
-            <w:t>·</w:t>
-          </w:r>
-        </w:p>
-      </w:docPartBody>
-    </w:docPart>
-    <w:docPart>
-      <w:docPartPr>
-        <w:name w:val="339033D5AB2A499A844873DC7AE68824"/>
-        <w:category>
-          <w:name w:val="General"/>
-          <w:gallery w:val="placeholder"/>
-        </w:category>
-        <w:types>
-          <w:type w:val="bbPlcHdr"/>
-        </w:types>
-        <w:behaviors>
-          <w:behavior w:val="content"/>
-        </w:behaviors>
-        <w:guid w:val="{5D44E640-3DD3-4182-B7E9-441A396B317A}"/>
-      </w:docPartPr>
-      <w:docPartBody>
-        <w:p>
-          <w:pPr>
-            <w:pStyle w:val="339033D5AB2A499A844873DC7AE68824"/>
-          </w:pPr>
-          <w:r>
-            <w:t>LinkedIn Profile</w:t>
-          </w:r>
-        </w:p>
-      </w:docPartBody>
-    </w:docPart>
-    <w:docPart>
-      <w:docPartPr>
-        <w:name w:val="CED72507340E4727AF393D03E6D13C16"/>
-        <w:category>
-          <w:name w:val="General"/>
-          <w:gallery w:val="placeholder"/>
-        </w:category>
-        <w:types>
-          <w:type w:val="bbPlcHdr"/>
-        </w:types>
-        <w:behaviors>
-          <w:behavior w:val="content"/>
-        </w:behaviors>
-        <w:guid w:val="{0B2B89AC-BE10-45BF-8CFC-2DF6614BEB60}"/>
-      </w:docPartPr>
-      <w:docPartBody>
-        <w:p>
-          <w:pPr>
-            <w:pStyle w:val="CED72507340E4727AF393D03E6D13C16"/>
-          </w:pPr>
-          <w:r>
-            <w:t>·</w:t>
-          </w:r>
-        </w:p>
-      </w:docPartBody>
-    </w:docPart>
-    <w:docPart>
-      <w:docPartPr>
-        <w:name w:val="76763BE699FA44DA87AF6C4973808D19"/>
-        <w:category>
-          <w:name w:val="General"/>
-          <w:gallery w:val="placeholder"/>
-        </w:category>
-        <w:types>
-          <w:type w:val="bbPlcHdr"/>
-        </w:types>
-        <w:behaviors>
-          <w:behavior w:val="content"/>
-        </w:behaviors>
-        <w:guid w:val="{C3E6C2E5-3E24-4CB3-83AB-FDA76CAFC082}"/>
-      </w:docPartPr>
-      <w:docPartBody>
-        <w:p>
-          <w:pPr>
-            <w:pStyle w:val="76763BE699FA44DA87AF6C4973808D19"/>
-          </w:pPr>
-          <w:r>
-            <w:t>Twitter/Blog/Portfolio</w:t>
-          </w:r>
-        </w:p>
-      </w:docPartBody>
-    </w:docPart>
-    <w:docPart>
-      <w:docPartPr>
-        <w:name w:val="391427CADA9A4F739980333016E5DC33"/>
-        <w:category>
-          <w:name w:val="General"/>
-          <w:gallery w:val="placeholder"/>
-        </w:category>
-        <w:types>
-          <w:type w:val="bbPlcHdr"/>
-        </w:types>
-        <w:behaviors>
-          <w:behavior w:val="content"/>
-        </w:behaviors>
-        <w:guid w:val="{A282AA8F-259E-4AAE-B81D-5B9867552768}"/>
-      </w:docPartPr>
-      <w:docPartBody>
-        <w:p>
-          <w:pPr>
-            <w:pStyle w:val="391427CADA9A4F739980333016E5DC33"/>
-          </w:pPr>
-          <w:r>
-            <w:t>Dates From</w:t>
-          </w:r>
-        </w:p>
-      </w:docPartBody>
-    </w:docPart>
-    <w:docPart>
-      <w:docPartPr>
-        <w:name w:val="F5D415057C6742348BEBD97039602F6D"/>
-        <w:category>
-          <w:name w:val="General"/>
-          <w:gallery w:val="placeholder"/>
-        </w:category>
-        <w:types>
-          <w:type w:val="bbPlcHdr"/>
-        </w:types>
-        <w:behaviors>
-          <w:behavior w:val="content"/>
-        </w:behaviors>
-        <w:guid w:val="{625E5B2E-7AB4-4C30-AC3B-18B1F7359E2E}"/>
-      </w:docPartPr>
-      <w:docPartBody>
-        <w:p>
-          <w:pPr>
-            <w:pStyle w:val="F5D415057C6742348BEBD97039602F6D"/>
-          </w:pPr>
-          <w:r>
-            <w:t>To</w:t>
-          </w:r>
-        </w:p>
-      </w:docPartBody>
-    </w:docPart>
-    <w:docPart>
-      <w:docPartPr>
-        <w:name w:val="AC01A81D97C4466486883ED512E19BF1"/>
-        <w:category>
-          <w:name w:val="General"/>
-          <w:gallery w:val="placeholder"/>
-        </w:category>
-        <w:types>
-          <w:type w:val="bbPlcHdr"/>
-        </w:types>
-        <w:behaviors>
-          <w:behavior w:val="content"/>
-        </w:behaviors>
-        <w:guid w:val="{FD1B1C4B-6152-473D-A2E7-20AA52C68F59}"/>
-      </w:docPartPr>
-      <w:docPartBody>
-        <w:p>
-          <w:pPr>
-            <w:pStyle w:val="AC01A81D97C4466486883ED512E19BF1"/>
-          </w:pPr>
-          <w:r>
-            <w:t>Job Title</w:t>
-          </w:r>
-        </w:p>
-      </w:docPartBody>
-    </w:docPart>
-    <w:docPart>
-      <w:docPartPr>
-        <w:name w:val="3A4E459A25FC42C9A0DC3A23289C5789"/>
-        <w:category>
-          <w:name w:val="General"/>
-          <w:gallery w:val="placeholder"/>
-        </w:category>
-        <w:types>
-          <w:type w:val="bbPlcHdr"/>
-        </w:types>
-        <w:behaviors>
-          <w:behavior w:val="content"/>
-        </w:behaviors>
-        <w:guid w:val="{C92E99B0-A32B-4FB9-AEA3-4F2C09B61483}"/>
-      </w:docPartPr>
-      <w:docPartBody>
-        <w:p>
-          <w:pPr>
-            <w:pStyle w:val="3A4E459A25FC42C9A0DC3A23289C5789"/>
-          </w:pPr>
-          <w:r>
-            <w:rPr>
-              <w:rStyle w:val="SubtleReference"/>
-            </w:rPr>
-            <w:t>Company</w:t>
-          </w:r>
-        </w:p>
-      </w:docPartBody>
-    </w:docPart>
-    <w:docPart>
-      <w:docPartPr>
-        <w:name w:val="0A0682C227834B8C9DE90D457BE6146C"/>
-        <w:category>
-          <w:name w:val="General"/>
-          <w:gallery w:val="placeholder"/>
-        </w:category>
-        <w:types>
-          <w:type w:val="bbPlcHdr"/>
-        </w:types>
-        <w:behaviors>
-          <w:behavior w:val="content"/>
-        </w:behaviors>
-        <w:guid w:val="{E0F556E5-3EF3-4E54-9A52-581F42EB4A8A}"/>
-      </w:docPartPr>
-      <w:docPartBody>
-        <w:p>
-          <w:pPr>
-            <w:pStyle w:val="0A0682C227834B8C9DE90D457BE6146C"/>
-          </w:pPr>
-          <w:r>
-            <w:t>Describe your resp</w:t>
-          </w:r>
-          <w:r>
-            <w:t>onsibilities and achievements in terms of impact and results. Use examples, but keep it short.</w:t>
-          </w:r>
-        </w:p>
-      </w:docPartBody>
-    </w:docPart>
-    <w:docPart>
-      <w:docPartPr>
-        <w:name w:val="35334E1DEE914ED1A2CE47BA7CB020CF"/>
-        <w:category>
-          <w:name w:val="General"/>
-          <w:gallery w:val="placeholder"/>
-        </w:category>
-        <w:types>
-          <w:type w:val="bbPlcHdr"/>
-        </w:types>
-        <w:behaviors>
-          <w:behavior w:val="content"/>
-        </w:behaviors>
-        <w:guid w:val="{2F551974-B291-4F64-ADE7-35C48E54E882}"/>
-      </w:docPartPr>
-      <w:docPartBody>
-        <w:p>
-          <w:pPr>
-            <w:pStyle w:val="35334E1DEE914ED1A2CE47BA7CB020CF"/>
-          </w:pPr>
-          <w:r>
-            <w:t>Dates From</w:t>
-          </w:r>
-        </w:p>
-      </w:docPartBody>
-    </w:docPart>
-    <w:docPart>
-      <w:docPartPr>
-        <w:name w:val="CF3C163D090F47429BD900A8EA4604A7"/>
-        <w:category>
-          <w:name w:val="General"/>
-          <w:gallery w:val="placeholder"/>
-        </w:category>
-        <w:types>
-          <w:type w:val="bbPlcHdr"/>
-        </w:types>
-        <w:behaviors>
-          <w:behavior w:val="content"/>
-        </w:behaviors>
-        <w:guid w:val="{E16D5811-428D-4928-A600-4F2FBD687CDE}"/>
-      </w:docPartPr>
-      <w:docPartBody>
-        <w:p>
-          <w:pPr>
-            <w:pStyle w:val="CF3C163D090F47429BD900A8EA4604A7"/>
-          </w:pPr>
-          <w:r>
-            <w:t>To</w:t>
-          </w:r>
-        </w:p>
-      </w:docPartBody>
-    </w:docPart>
-    <w:docPart>
-      <w:docPartPr>
-        <w:name w:val="7F4EC0F98A534942B38BD261070F4133"/>
-        <w:category>
-          <w:name w:val="General"/>
-          <w:gallery w:val="placeholder"/>
-        </w:category>
-        <w:types>
-          <w:type w:val="bbPlcHdr"/>
-        </w:types>
-        <w:behaviors>
-          <w:behavior w:val="content"/>
-        </w:behaviors>
-        <w:guid w:val="{5D863083-2A81-4F9F-BBEF-9C7B387947D0}"/>
-      </w:docPartPr>
-      <w:docPartBody>
-        <w:p>
-          <w:pPr>
-            <w:pStyle w:val="7F4EC0F98A534942B38BD261070F4133"/>
-          </w:pPr>
-          <w:r>
-            <w:t>Job Title</w:t>
-          </w:r>
-        </w:p>
-      </w:docPartBody>
-    </w:docPart>
-    <w:docPart>
-      <w:docPartPr>
-        <w:name w:val="BD98ECD6A9FE4322A3661DE57995F95F"/>
-        <w:category>
-          <w:name w:val="General"/>
-          <w:gallery w:val="placeholder"/>
-        </w:category>
-        <w:types>
-          <w:type w:val="bbPlcHdr"/>
-        </w:types>
-        <w:behaviors>
-          <w:behavior w:val="content"/>
-        </w:behaviors>
-        <w:guid w:val="{298E9536-9DED-4488-BE38-939665778337}"/>
-      </w:docPartPr>
-      <w:docPartBody>
-        <w:p>
-          <w:pPr>
-            <w:pStyle w:val="BD98ECD6A9FE4322A3661DE57995F95F"/>
-          </w:pPr>
-          <w:r>
-            <w:rPr>
-              <w:rStyle w:val="SubtleReference"/>
-            </w:rPr>
-            <w:t>Company</w:t>
-          </w:r>
-        </w:p>
-      </w:docPartBody>
-    </w:docPart>
-    <w:docPart>
-      <w:docPartPr>
-        <w:name w:val="4D9589571D874A878568960D6BFCF747"/>
-        <w:category>
-          <w:name w:val="General"/>
-          <w:gallery w:val="placeholder"/>
-        </w:category>
-        <w:types>
-          <w:type w:val="bbPlcHdr"/>
-        </w:types>
-        <w:behaviors>
-          <w:behavior w:val="content"/>
-        </w:behaviors>
-        <w:guid w:val="{42AECACC-436E-4B27-9D0E-9BF05B09344B}"/>
-      </w:docPartPr>
-      <w:docPartBody>
-        <w:p>
-          <w:pPr>
-            <w:pStyle w:val="4D9589571D874A878568960D6BFCF747"/>
-          </w:pPr>
-          <w:r>
-            <w:t>Describe your responsibilities and achieve</w:t>
-          </w:r>
-          <w:r>
-            <w:t>ments in terms of impact and results. Use examples, but keep it short.</w:t>
-          </w:r>
-        </w:p>
-      </w:docPartBody>
-    </w:docPart>
-    <w:docPart>
-      <w:docPartPr>
-        <w:name w:val="C40FAFE87651453AA6330E01CAFFBA1C"/>
-        <w:category>
-          <w:name w:val="General"/>
-          <w:gallery w:val="placeholder"/>
-        </w:category>
-        <w:types>
-          <w:type w:val="bbPlcHdr"/>
-        </w:types>
-        <w:behaviors>
-          <w:behavior w:val="content"/>
-        </w:behaviors>
-        <w:guid w:val="{ADF8EE79-9322-47D2-A7F7-EC7EB7C14D14}"/>
-      </w:docPartPr>
-      <w:docPartBody>
-        <w:p>
-          <w:pPr>
-            <w:pStyle w:val="C40FAFE87651453AA6330E01CAFFBA1C"/>
-          </w:pPr>
-          <w:r>
-            <w:t>List your strengths relevant for the role you’re applying for</w:t>
-          </w:r>
-        </w:p>
-      </w:docPartBody>
-    </w:docPart>
-    <w:docPart>
-      <w:docPartPr>
-        <w:name w:val="6F811185630D4C1C8B597D625725BE13"/>
-        <w:category>
-          <w:name w:val="General"/>
-          <w:gallery w:val="placeholder"/>
-        </w:category>
-        <w:types>
-          <w:type w:val="bbPlcHdr"/>
-        </w:types>
-        <w:behaviors>
-          <w:behavior w:val="content"/>
-        </w:behaviors>
-        <w:guid w:val="{9C69ACCF-EC4D-4F88-B5DA-EF313449AA41}"/>
-      </w:docPartPr>
-      <w:docPartBody>
-        <w:p>
-          <w:pPr>
-            <w:pStyle w:val="6F811185630D4C1C8B597D625725BE13"/>
-          </w:pPr>
-          <w:r>
-            <w:t>List one of your strengths</w:t>
-          </w:r>
-        </w:p>
-      </w:docPartBody>
-    </w:docPart>
-    <w:docPart>
-      <w:docPartPr>
-        <w:name w:val="5B8F9673CF0B4BA48CF7EE47D073D154"/>
-        <w:category>
-          <w:name w:val="General"/>
-          <w:gallery w:val="placeholder"/>
-        </w:category>
-        <w:types>
-          <w:type w:val="bbPlcHdr"/>
-        </w:types>
-        <w:behaviors>
-          <w:behavior w:val="content"/>
-        </w:behaviors>
-        <w:guid w:val="{A4A43042-D134-4E6A-91CA-BD0C7D6F1916}"/>
-      </w:docPartPr>
-      <w:docPartBody>
-        <w:p>
-          <w:pPr>
-            <w:pStyle w:val="5B8F9673CF0B4BA48CF7EE47D073D154"/>
-          </w:pPr>
-          <w:r>
-            <w:t>List one of your strengths</w:t>
-          </w:r>
-        </w:p>
-      </w:docPartBody>
-    </w:docPart>
-    <w:docPart>
-      <w:docPartPr>
-        <w:name w:val="F1F0F53EB9B34B9F8D02FBA0354127AC"/>
-        <w:category>
-          <w:name w:val="General"/>
-          <w:gallery w:val="placeholder"/>
-        </w:category>
-        <w:types>
-          <w:type w:val="bbPlcHdr"/>
-        </w:types>
-        <w:behaviors>
-          <w:behavior w:val="content"/>
-        </w:behaviors>
-        <w:guid w:val="{4E163AEF-8C50-4294-B97E-647BE1D2E9E3}"/>
-      </w:docPartPr>
-      <w:docPartBody>
-        <w:p>
-          <w:pPr>
-            <w:pStyle w:val="F1F0F53EB9B34B9F8D02FBA0354127AC"/>
-          </w:pPr>
-          <w:r>
-            <w:t>List one of your strengths</w:t>
-          </w:r>
-        </w:p>
-      </w:docPartBody>
-    </w:docPart>
-    <w:docPart>
-      <w:docPartPr>
-        <w:name w:val="FA84D3E7164A4943A8184A0E95EC6854"/>
-        <w:category>
-          <w:name w:val="General"/>
-          <w:gallery w:val="placeholder"/>
-        </w:category>
-        <w:types>
-          <w:type w:val="bbPlcHdr"/>
-        </w:types>
-        <w:behaviors>
-          <w:behavior w:val="content"/>
-        </w:behaviors>
-        <w:guid w:val="{7D9886D9-6EA6-4459-9E53-638EE1749109}"/>
-      </w:docPartPr>
-      <w:docPartBody>
-        <w:p>
-          <w:pPr>
-            <w:pStyle w:val="FA84D3E7164A4943A8184A0E95EC6854"/>
-          </w:pPr>
-          <w:r>
-            <w:t>List one of your streng</w:t>
-          </w:r>
-          <w:r>
-            <w:t>ths</w:t>
-          </w:r>
-        </w:p>
-      </w:docPartBody>
-    </w:docPart>
-    <w:docPart>
-      <w:docPartPr>
-        <w:name w:val="E0AE4FB8258B4565B5ED610CA21A0ED7"/>
-        <w:category>
-          <w:name w:val="General"/>
-          <w:gallery w:val="placeholder"/>
-        </w:category>
-        <w:types>
-          <w:type w:val="bbPlcHdr"/>
-        </w:types>
-        <w:behaviors>
-          <w:behavior w:val="content"/>
-        </w:behaviors>
-        <w:guid w:val="{39338DA5-81F7-4A7F-8F2E-2BC68CAC1308}"/>
-      </w:docPartPr>
-      <w:docPartBody>
-        <w:p>
-          <w:pPr>
-            <w:pStyle w:val="E0AE4FB8258B4565B5ED610CA21A0ED7"/>
-          </w:pPr>
-          <w:r>
-            <w:t>Use this section to highlight your relevant passions, activities, and how you like to give back. It’s good to include Leadership and volunteer experiences here. Or show off important extras like publications, certifications, languages and more.</w:t>
-          </w:r>
-        </w:p>
-      </w:docPartBody>
-    </w:docPart>
-  </w:docParts>
-</w:glossaryDocument>
-</file>
-
-<file path=word/glossary/fontTable.xml><?xml version="1.0" encoding="utf-8"?>
-<w:fonts xmlns:mc="http://schemas.openxmlformats.org/markup-compatibility/2006" xmlns:r="http://schemas.openxmlformats.org/officeDocument/2006/relationships" xmlns:w="http://schemas.openxmlformats.org/wordprocessingml/2006/main" xmlns:w14="http://schemas.microsoft.com/office/word/2010/wordml" xmlns:w15="http://schemas.microsoft.com/office/word/2012/wordml" xmlns:w16cex="http://schemas.microsoft.com/office/word/2018/wordml/cex" xmlns:w16cid="http://schemas.microsoft.com/office/word/2016/wordml/cid" xmlns:w16="http://schemas.microsoft.com/office/word/2018/wordml" xmlns:w16se="http://schemas.microsoft.com/office/word/2015/wordml/symex" mc:Ignorable="w14 w15 w16se w16cid w16 w16cex">
-  <w:font w:name="Symbol">
-    <w:panose1 w:val="05050102010706020507"/>
-    <w:charset w:val="02"/>
-    <w:family w:val="roman"/>
-    <w:pitch w:val="variable"/>
-    <w:sig w:usb0="00000000" w:usb1="10000000" w:usb2="00000000" w:usb3="00000000" w:csb0="80000000" w:csb1="00000000"/>
-  </w:font>
-  <w:font w:name="Times New Roman">
-    <w:panose1 w:val="02020603050405020304"/>
-    <w:charset w:val="00"/>
-    <w:family w:val="roman"/>
-    <w:pitch w:val="variable"/>
-    <w:sig w:usb0="E0002EFF" w:usb1="C000785B" w:usb2="00000009" w:usb3="00000000" w:csb0="000001FF" w:csb1="00000000"/>
-  </w:font>
-  <w:font w:name="Courier New">
-    <w:panose1 w:val="02070309020205020404"/>
-    <w:charset w:val="00"/>
-    <w:family w:val="modern"/>
-    <w:pitch w:val="fixed"/>
-    <w:sig w:usb0="E0002EFF" w:usb1="C0007843" w:usb2="00000009" w:usb3="00000000" w:csb0="000001FF" w:csb1="00000000"/>
-  </w:font>
-  <w:font w:name="Wingdings">
-    <w:panose1 w:val="05000000000000000000"/>
-    <w:charset w:val="02"/>
-    <w:family w:val="auto"/>
-    <w:pitch w:val="variable"/>
-    <w:sig w:usb0="00000000" w:usb1="10000000" w:usb2="00000000" w:usb3="00000000" w:csb0="80000000" w:csb1="00000000"/>
-  </w:font>
-  <w:font w:name="Calibri">
-    <w:panose1 w:val="020F0502020204030204"/>
-    <w:charset w:val="00"/>
-    <w:family w:val="swiss"/>
-    <w:pitch w:val="variable"/>
-    <w:sig w:usb0="E4002EFF" w:usb1="C000247B" w:usb2="00000009" w:usb3="00000000" w:csb0="000001FF" w:csb1="00000000"/>
-  </w:font>
-  <w:font w:name="Georgia">
-    <w:panose1 w:val="02040502050405020303"/>
-    <w:charset w:val="00"/>
-    <w:family w:val="roman"/>
-    <w:pitch w:val="variable"/>
-    <w:sig w:usb0="00000287" w:usb1="00000000" w:usb2="00000000" w:usb3="00000000" w:csb0="0000009F" w:csb1="00000000"/>
-  </w:font>
-  <w:font w:name="Consolas">
-    <w:panose1 w:val="020B0609020204030204"/>
-    <w:charset w:val="00"/>
-    <w:family w:val="modern"/>
-    <w:pitch w:val="fixed"/>
-    <w:sig w:usb0="E00006FF" w:usb1="0000FCFF" w:usb2="00000001" w:usb3="00000000" w:csb0="0000019F" w:csb1="00000000"/>
-  </w:font>
-  <w:font w:name="Segoe UI">
-    <w:panose1 w:val="020B0502040204020203"/>
-    <w:charset w:val="00"/>
-    <w:family w:val="swiss"/>
-    <w:pitch w:val="variable"/>
-    <w:sig w:usb0="E4002EFF" w:usb1="C000E47F" w:usb2="00000009" w:usb3="00000000" w:csb0="000001FF" w:csb1="00000000"/>
-  </w:font>
-  <w:font w:name="Calibri Light">
-    <w:panose1 w:val="020F0302020204030204"/>
-    <w:charset w:val="00"/>
-    <w:family w:val="swiss"/>
-    <w:pitch w:val="variable"/>
-    <w:sig w:usb0="E4002EFF" w:usb1="C000247B" w:usb2="00000009" w:usb3="00000000" w:csb0="000001FF" w:csb1="00000000"/>
-  </w:font>
-</w:fonts>
-</file>
-
-<file path=word/glossary/settings.xml><?xml version="1.0" encoding="utf-8"?>
-<w:settings xmlns:mc="http://schemas.openxmlformats.org/markup-compatibility/2006" xmlns:o="urn:schemas-microsoft-com:office:office" xmlns:r="http://schemas.openxmlformats.org/officeDocument/2006/relationships" xmlns:m="http://schemas.openxmlformats.org/officeDocument/2006/math" xmlns:v="urn:schemas-microsoft-com:vml" xmlns:w10="urn:schemas-microsoft-com:office:word" xmlns:w="http://schemas.openxmlformats.org/wordprocessingml/2006/main" xmlns:w14="http://schemas.microsoft.com/office/word/2010/wordml" xmlns:w15="http://schemas.microsoft.com/office/word/2012/wordml" xmlns:w16cex="http://schemas.microsoft.com/office/word/2018/wordml/cex" xmlns:w16cid="http://schemas.microsoft.com/office/word/2016/wordml/cid" xmlns:w16="http://schemas.microsoft.com/office/word/2018/wordml" xmlns:w16se="http://schemas.microsoft.com/office/word/2015/wordml/symex" xmlns:sl="http://schemas.openxmlformats.org/schemaLibrary/2006/main" mc:Ignorable="w14 w15 w16se w16cid w16 w16cex">
-  <w:view w:val="normal"/>
-  <w:defaultTabStop w:val="720"/>
-  <w:characterSpacingControl w:val="doNotCompress"/>
-  <w:compat>
-    <w:useFELayout/>
-    <w:compatSetting w:name="compatibilityMode" w:uri="http://schemas.microsoft.com/office/word" w:val="15"/>
-    <w:compatSetting w:name="overrideTableStyleFontSizeAndJustification" w:uri="http://schemas.microsoft.com/office/word" w:val="1"/>
-    <w:compatSetting w:name="enableOpenTypeFeatures" w:uri="http://schemas.microsoft.com/office/word" w:val="1"/>
-    <w:compatSetting w:name="doNotFlipMirrorIndents" w:uri="http://schemas.microsoft.com/office/word" w:val="1"/>
-    <w:compatSetting w:name="differentiateMultirowTableHeaders" w:uri="http://schemas.microsoft.com/office/word" w:val="1"/>
-    <w:compatSetting w:name="useWord2013TrackBottomHyphenation" w:uri="http://schemas.microsoft.com/office/word" w:val="0"/>
-  </w:compat>
-  <w:rsids>
-    <w:rsidRoot w:val="00F41704"/>
-    <w:rsid w:val="00B81ECC"/>
-    <w:rsid w:val="00F41704"/>
-  </w:rsids>
-  <m:mathPr>
-    <m:mathFont m:val="Cambria Math"/>
-    <m:brkBin m:val="before"/>
-    <m:brkBinSub m:val="--"/>
-    <m:smallFrac m:val="0"/>
-    <m:dispDef/>
-    <m:lMargin m:val="0"/>
-    <m:rMargin m:val="0"/>
-    <m:defJc m:val="centerGroup"/>
-    <m:wrapIndent m:val="1440"/>
-    <m:intLim m:val="subSup"/>
-    <m:naryLim m:val="undOvr"/>
-  </m:mathPr>
-  <w:themeFontLang w:val="en-GB"/>
-  <w:clrSchemeMapping w:bg1="light1" w:t1="dark1" w:bg2="light2" w:t2="dark2" w:accent1="accent1" w:accent2="accent2" w:accent3="accent3" w:accent4="accent4" w:accent5="accent5" w:accent6="accent6" w:hyperlink="hyperlink" w:followedHyperlink="followedHyperlink"/>
-  <w:decimalSymbol w:val="."/>
-  <w:listSeparator w:val=","/>
-  <w15:chartTrackingRefBased/>
-</w:settings>
-</file>
-
-<file path=word/glossary/styles.xml><?xml version="1.0" encoding="utf-8"?>
-<w:styles xmlns:mc="http://schemas.openxmlformats.org/markup-compatibility/2006" xmlns:r="http://schemas.openxmlformats.org/officeDocument/2006/relationships" xmlns:w="http://schemas.openxmlformats.org/wordprocessingml/2006/main" xmlns:w14="http://schemas.microsoft.com/office/word/2010/wordml" xmlns:w15="http://schemas.microsoft.com/office/word/2012/wordml" xmlns:w16cex="http://schemas.microsoft.com/office/word/2018/wordml/cex" xmlns:w16cid="http://schemas.microsoft.com/office/word/2016/wordml/cid" xmlns:w16="http://schemas.microsoft.com/office/word/2018/wordml" xmlns:w16se="http://schemas.microsoft.com/office/word/2015/wordml/symex" mc:Ignorable="w14 w15 w16se w16cid w16 w16cex">
-  <w:docDefaults>
-    <w:rPrDefault>
-      <w:rPr>
-        <w:rFonts w:asciiTheme="minorHAnsi" w:eastAsiaTheme="minorEastAsia" w:hAnsiTheme="minorHAnsi" w:cstheme="minorBidi"/>
-        <w:sz w:val="22"/>
-        <w:szCs w:val="22"/>
-        <w:lang w:val="en-GB" w:eastAsia="en-GB" w:bidi="ar-SA"/>
-      </w:rPr>
-    </w:rPrDefault>
-    <w:pPrDefault>
-      <w:pPr>
-        <w:spacing w:after="160" w:line="259" w:lineRule="auto"/>
-      </w:pPr>
-    </w:pPrDefault>
-  </w:docDefaults>
-  <w:latentStyles w:defLockedState="0" w:defUIPriority="99" w:defSemiHidden="0" w:defUnhideWhenUsed="0" w:defQFormat="0" w:count="376">
-    <w:lsdException w:name="Normal" w:uiPriority="0" w:qFormat="1"/>
-    <w:lsdException w:name="heading 1" w:uiPriority="9" w:qFormat="1"/>
-    <w:lsdException w:name="heading 2" w:semiHidden="1" w:uiPriority="9" w:unhideWhenUsed="1" w:qFormat="1"/>
-    <w:lsdException w:name="heading 3" w:semiHidden="1" w:uiPriority="9" w:unhideWhenUsed="1" w:qFormat="1"/>
-    <w:lsdException w:name="heading 4" w:semiHidden="1" w:uiPriority="9" w:unhideWhenUsed="1" w:qFormat="1"/>
-    <w:lsdException w:name="heading 5" w:semiHidden="1" w:uiPriority="9" w:unhideWhenUsed="1" w:qFormat="1"/>
-    <w:lsdException w:name="heading 6" w:semiHidden="1" w:uiPriority="9" w:unhideWhenUsed="1" w:qFormat="1"/>
-    <w:lsdException w:name="heading 7" w:semiHidden="1" w:uiPriority="9" w:unhideWhenUsed="1" w:qFormat="1"/>
-    <w:lsdException w:name="heading 8" w:semiHidden="1" w:uiPriority="9" w:unhideWhenUsed="1" w:qFormat="1"/>
-    <w:lsdException w:name="heading 9" w:semiHidden="1" w:uiPriority="9" w:unhideWhenUsed="1" w:qFormat="1"/>
-    <w:lsdException w:name="index 1" w:semiHidden="1" w:unhideWhenUsed="1"/>
-    <w:lsdException w:name="index 2" w:semiHidden="1" w:unhideWhenUsed="1"/>
-    <w:lsdException w:name="index 3" w:semiHidden="1" w:unhideWhenUsed="1"/>
-    <w:lsdException w:name="index 4" w:semiHidden="1" w:unhideWhenUsed="1"/>
-    <w:lsdException w:name="index 5" w:semiHidden="1" w:unhideWhenUsed="1"/>
-    <w:lsdException w:name="index 6" w:semiHidden="1" w:unhideWhenUsed="1"/>
-    <w:lsdException w:name="index 7" w:semiHidden="1" w:unhideWhenUsed="1"/>
-    <w:lsdException w:name="index 8" w:semiHidden="1" w:unhideWhenUsed="1"/>
-    <w:lsdException w:name="index 9" w:semiHidden="1" w:unhideWhenUsed="1"/>
-    <w:lsdException w:name="toc 1" w:semiHidden="1" w:uiPriority="39" w:unhideWhenUsed="1"/>
-    <w:lsdException w:name="toc 2" w:semiHidden="1" w:uiPriority="39" w:unhideWhenUsed="1"/>
-    <w:lsdException w:name="toc 3" w:semiHidden="1" w:uiPriority="39" w:unhideWhenUsed="1"/>
-    <w:lsdException w:name="toc 4" w:semiHidden="1" w:uiPriority="39" w:unhideWhenUsed="1"/>
-    <w:lsdException w:name="toc 5" w:semiHidden="1" w:uiPriority="39" w:unhideWhenUsed="1"/>
-    <w:lsdException w:name="toc 6" w:semiHidden="1" w:uiPriority="39" w:unhideWhenUsed="1"/>
-    <w:lsdException w:name="toc 7" w:semiHidden="1" w:uiPriority="39" w:unhideWhenUsed="1"/>
-    <w:lsdException w:name="toc 8" w:semiHidden="1" w:uiPriority="39" w:unhideWhenUsed="1"/>
-    <w:lsdException w:name="toc 9" w:semiHidden="1" w:uiPriority="39" w:unhideWhenUsed="1"/>
-    <w:lsdException w:name="Normal Indent" w:semiHidden="1" w:unhideWhenUsed="1"/>
-    <w:lsdException w:name="footnote text" w:semiHidden="1" w:unhideWhenUsed="1"/>
-    <w:lsdException w:name="annotation text" w:semiHidden="1" w:unhideWhenUsed="1"/>
-    <w:lsdException w:name="header" w:semiHidden="1" w:unhideWhenUsed="1"/>
-    <w:lsdException w:name="footer" w:semiHidden="1" w:unhideWhenUsed="1"/>
-    <w:lsdException w:name="index heading" w:semiHidden="1" w:unhideWhenUsed="1"/>
-    <w:lsdException w:name="caption" w:semiHidden="1" w:uiPriority="35" w:unhideWhenUsed="1" w:qFormat="1"/>
-    <w:lsdException w:name="table of figures" w:semiHidden="1" w:unhideWhenUsed="1"/>
-    <w:lsdException w:name="envelope address" w:semiHidden="1" w:unhideWhenUsed="1"/>
-    <w:lsdException w:name="envelope return" w:semiHidden="1" w:unhideWhenUsed="1"/>
-    <w:lsdException w:name="footnote reference" w:semiHidden="1" w:unhideWhenUsed="1"/>
-    <w:lsdException w:name="annotation reference" w:semiHidden="1" w:unhideWhenUsed="1"/>
-    <w:lsdException w:name="line number" w:semiHidden="1" w:unhideWhenUsed="1"/>
-    <w:lsdException w:name="page number" w:semiHidden="1" w:unhideWhenUsed="1"/>
-    <w:lsdException w:name="endnote reference" w:semiHidden="1" w:unhideWhenUsed="1"/>
-    <w:lsdException w:name="endnote text" w:semiHidden="1" w:unhideWhenUsed="1"/>
-    <w:lsdException w:name="table of authorities" w:semiHidden="1" w:unhideWhenUsed="1"/>
-    <w:lsdException w:name="macro" w:semiHidden="1" w:unhideWhenUsed="1"/>
-    <w:lsdException w:name="toa heading" w:semiHidden="1" w:unhideWhenUsed="1"/>
-    <w:lsdException w:name="List" w:semiHidden="1" w:unhideWhenUsed="1"/>
-    <w:lsdException w:name="List Bullet" w:semiHidden="1" w:unhideWhenUsed="1"/>
-    <w:lsdException w:name="List Number" w:semiHidden="1" w:unhideWhenUsed="1"/>
-    <w:lsdException w:name="List 2" w:semiHidden="1" w:unhideWhenUsed="1"/>
-    <w:lsdException w:name="List 3" w:semiHidden="1" w:unhideWhenUsed="1"/>
-    <w:lsdException w:name="List 4" w:semiHidden="1" w:unhideWhenUsed="1"/>
-    <w:lsdException w:name="List 5" w:semiHidden="1" w:unhideWhenUsed="1"/>
-    <w:lsdException w:name="List Bullet 2" w:semiHidden="1" w:unhideWhenUsed="1"/>
-    <w:lsdException w:name="List Bullet 3" w:semiHidden="1" w:unhideWhenUsed="1"/>
-    <w:lsdException w:name="List Bullet 4" w:semiHidden="1" w:unhideWhenUsed="1"/>
-    <w:lsdException w:name="List Bullet 5" w:semiHidden="1" w:unhideWhenUsed="1"/>
-    <w:lsdException w:name="List Number 2" w:semiHidden="1" w:unhideWhenUsed="1"/>
-    <w:lsdException w:name="List Number 3" w:semiHidden="1" w:unhideWhenUsed="1"/>
-    <w:lsdException w:name="List Number 4" w:semiHidden="1" w:unhideWhenUsed="1"/>
-    <w:lsdException w:name="List Number 5" w:semiHidden="1" w:unhideWhenUsed="1"/>
-    <w:lsdException w:name="Title" w:uiPriority="10" w:qFormat="1"/>
-    <w:lsdException w:name="Closing" w:semiHidden="1" w:unhideWhenUsed="1"/>
-    <w:lsdException w:name="Signature" w:semiHidden="1" w:unhideWhenUsed="1"/>
-    <w:lsdException w:name="Default Paragraph Font" w:semiHidden="1" w:uiPriority="1" w:unhideWhenUsed="1"/>
-    <w:lsdException w:name="Body Text" w:semiHidden="1" w:unhideWhenUsed="1"/>
-    <w:lsdException w:name="Body Text Indent" w:semiHidden="1" w:unhideWhenUsed="1"/>
-    <w:lsdException w:name="List Continue" w:semiHidden="1" w:unhideWhenUsed="1"/>
-    <w:lsdException w:name="List Continue 2" w:semiHidden="1" w:unhideWhenUsed="1"/>
-    <w:lsdException w:name="List Continue 3" w:semiHidden="1" w:unhideWhenUsed="1"/>
-    <w:lsdException w:name="List Continue 4" w:semiHidden="1" w:unhideWhenUsed="1"/>
-    <w:lsdException w:name="List Continue 5" w:semiHidden="1" w:unhideWhenUsed="1"/>
-    <w:lsdException w:name="Message Header" w:semiHidden="1" w:unhideWhenUsed="1"/>
-    <w:lsdException w:name="Subtitle" w:uiPriority="11" w:qFormat="1"/>
-    <w:lsdException w:name="Salutation" w:semiHidden="1" w:unhideWhenUsed="1"/>
-    <w:lsdException w:name="Date" w:semiHidden="1" w:unhideWhenUsed="1"/>
-    <w:lsdException w:name="Body Text First Indent" w:semiHidden="1" w:unhideWhenUsed="1"/>
-    <w:lsdException w:name="Body Text First Indent 2" w:semiHidden="1" w:unhideWhenUsed="1"/>
-    <w:lsdException w:name="Note Heading" w:semiHidden="1" w:unhideWhenUsed="1"/>
-    <w:lsdException w:name="Body Text 2" w:semiHidden="1" w:unhideWhenUsed="1"/>
-    <w:lsdException w:name="Body Text 3" w:semiHidden="1" w:unhideWhenUsed="1"/>
-    <w:lsdException w:name="Body Text Indent 2" w:semiHidden="1" w:unhideWhenUsed="1"/>
-    <w:lsdException w:name="Body Text Indent 3" w:semiHidden="1" w:unhideWhenUsed="1"/>
-    <w:lsdException w:name="Block Text" w:semiHidden="1" w:unhideWhenUsed="1"/>
-    <w:lsdException w:name="Hyperlink" w:semiHidden="1" w:unhideWhenUsed="1"/>
-    <w:lsdException w:name="FollowedHyperlink" w:semiHidden="1" w:unhideWhenUsed="1"/>
-    <w:lsdException w:name="Strong" w:uiPriority="22" w:qFormat="1"/>
-    <w:lsdException w:name="Emphasis" w:uiPriority="20" w:qFormat="1"/>
-    <w:lsdException w:name="Document Map" w:semiHidden="1" w:unhideWhenUsed="1"/>
-    <w:lsdException w:name="Plain Text" w:semiHidden="1" w:unhideWhenUsed="1"/>
-    <w:lsdException w:name="E-mail Signature" w:semiHidden="1" w:unhideWhenUsed="1"/>
-    <w:lsdException w:name="HTML Top of Form" w:semiHidden="1" w:unhideWhenUsed="1"/>
-    <w:lsdException w:name="HTML Bottom of Form" w:semiHidden="1" w:unhideWhenUsed="1"/>
-    <w:lsdException w:name="Normal (Web)" w:semiHidden="1" w:unhideWhenUsed="1"/>
-    <w:lsdException w:name="HTML Acronym" w:semiHidden="1" w:unhideWhenUsed="1"/>
-    <w:lsdException w:name="HTML Address" w:semiHidden="1" w:unhideWhenUsed="1"/>
-    <w:lsdException w:name="HTML Cite" w:semiHidden="1" w:unhideWhenUsed="1"/>
-    <w:lsdException w:name="HTML Code" w:semiHidden="1" w:unhideWhenUsed="1"/>
-    <w:lsdException w:name="HTML Definition" w:semiHidden="1" w:unhideWhenUsed="1"/>
-    <w:lsdException w:name="HTML Keyboard" w:semiHidden="1" w:unhideWhenUsed="1"/>
-    <w:lsdException w:name="HTML Preformatted" w:semiHidden="1" w:unhideWhenUsed="1"/>
-    <w:lsdException w:name="HTML Sample" w:semiHidden="1" w:unhideWhenUsed="1"/>
-    <w:lsdException w:name="HTML Typewriter" w:semiHidden="1" w:unhideWhenUsed="1"/>
-    <w:lsdException w:name="HTML Variable" w:semiHidden="1" w:unhideWhenUsed="1"/>
-    <w:lsdException w:name="Normal Table" w:semiHidden="1" w:unhideWhenUsed="1"/>
-    <w:lsdException w:name="annotation subject" w:semiHidden="1" w:unhideWhenUsed="1"/>
-    <w:lsdException w:name="No List" w:semiHidden="1" w:unhideWhenUsed="1"/>
-    <w:lsdException w:name="Outline List 1" w:semiHidden="1" w:unhideWhenUsed="1"/>
-    <w:lsdException w:name="Outline List 2" w:semiHidden="1" w:unhideWhenUsed="1"/>
-    <w:lsdException w:name="Outline List 3" w:semiHidden="1" w:unhideWhenUsed="1"/>
-    <w:lsdException w:name="Table Simple 1" w:semiHidden="1" w:unhideWhenUsed="1"/>
-    <w:lsdException w:name="Table Simple 2" w:semiHidden="1" w:unhideWhenUsed="1"/>
-    <w:lsdException w:name="Table Simple 3" w:semiHidden="1" w:unhideWhenUsed="1"/>
-    <w:lsdException w:name="Table Classic 1" w:semiHidden="1" w:unhideWhenUsed="1"/>
-    <w:lsdException w:name="Table Classic 2" w:semiHidden="1" w:unhideWhenUsed="1"/>
-    <w:lsdException w:name="Table Classic 3" w:semiHidden="1" w:unhideWhenUsed="1"/>
-    <w:lsdException w:name="Table Classic 4" w:semiHidden="1" w:unhideWhenUsed="1"/>
-    <w:lsdException w:name="Table Colorful 1" w:semiHidden="1" w:unhideWhenUsed="1"/>
-    <w:lsdException w:name="Table Colorful 2" w:semiHidden="1" w:unhideWhenUsed="1"/>
-    <w:lsdException w:name="Table Colorful 3" w:semiHidden="1" w:unhideWhenUsed="1"/>
-    <w:lsdException w:name="Table Columns 1" w:semiHidden="1" w:unhideWhenUsed="1"/>
-    <w:lsdException w:name="Table Columns 2" w:semiHidden="1" w:unhideWhenUsed="1"/>
-    <w:lsdException w:name="Table Columns 3" w:semiHidden="1" w:unhideWhenUsed="1"/>
-    <w:lsdException w:name="Table Columns 4" w:semiHidden="1" w:unhideWhenUsed="1"/>
-    <w:lsdException w:name="Table Columns 5" w:semiHidden="1" w:unhideWhenUsed="1"/>
-    <w:lsdException w:name="Table Grid 1" w:semiHidden="1" w:unhideWhenUsed="1"/>
-    <w:lsdException w:name="Table Grid 2" w:semiHidden="1" w:unhideWhenUsed="1"/>
-    <w:lsdException w:name="Table Grid 3" w:semiHidden="1" w:unhideWhenUsed="1"/>
-    <w:lsdException w:name="Table Grid 4" w:semiHidden="1" w:unhideWhenUsed="1"/>
-    <w:lsdException w:name="Table Grid 5" w:semiHidden="1" w:unhideWhenUsed="1"/>
-    <w:lsdException w:name="Table Grid 6" w:semiHidden="1" w:unhideWhenUsed="1"/>
-    <w:lsdException w:name="Table Grid 7" w:semiHidden="1" w:unhideWhenUsed="1"/>
-    <w:lsdException w:name="Table Grid 8" w:semiHidden="1" w:unhideWhenUsed="1"/>
-    <w:lsdException w:name="Table List 1" w:semiHidden="1" w:unhideWhenUsed="1"/>
-    <w:lsdException w:name="Table List 2" w:semiHidden="1" w:unhideWhenUsed="1"/>
-    <w:lsdException w:name="Table List 3" w:semiHidden="1" w:unhideWhenUsed="1"/>
-    <w:lsdException w:name="Table List 4" w:semiHidden="1" w:unhideWhenUsed="1"/>
-    <w:lsdException w:name="Table List 5" w:semiHidden="1" w:unhideWhenUsed="1"/>
-    <w:lsdException w:name="Table List 6" w:semiHidden="1" w:unhideWhenUsed="1"/>
-    <w:lsdException w:name="Table List 7" w:semiHidden="1" w:unhideWhenUsed="1"/>
-    <w:lsdException w:name="Table List 8" w:semiHidden="1" w:unhideWhenUsed="1"/>
-    <w:lsdException w:name="Table 3D effects 1" w:semiHidden="1" w:unhideWhenUsed="1"/>
-    <w:lsdException w:name="Table 3D effects 2" w:semiHidden="1" w:unhideWhenUsed="1"/>
-    <w:lsdException w:name="Table 3D effects 3" w:semiHidden="1" w:unhideWhenUsed="1"/>
-    <w:lsdException w:name="Table Contemporary" w:semiHidden="1" w:unhideWhenUsed="1"/>
-    <w:lsdException w:name="Table Elegant" w:semiHidden="1" w:unhideWhenUsed="1"/>
-    <w:lsdException w:name="Table Professional" w:semiHidden="1" w:unhideWhenUsed="1"/>
-    <w:lsdException w:name="Table Subtle 1" w:semiHidden="1" w:unhideWhenUsed="1"/>
-    <w:lsdException w:name="Table Subtle 2" w:semiHidden="1" w:unhideWhenUsed="1"/>
-    <w:lsdException w:name="Table Web 1" w:semiHidden="1" w:unhideWhenUsed="1"/>
-    <w:lsdException w:name="Table Web 2" w:semiHidden="1" w:unhideWhenUsed="1"/>
-    <w:lsdException w:name="Table Web 3" w:semiHidden="1" w:unhideWhenUsed="1"/>
-    <w:lsdException w:name="Balloon Text" w:semiHidden="1" w:unhideWhenUsed="1"/>
-    <w:lsdException w:name="Table Grid" w:uiPriority="39"/>
-    <w:lsdException w:name="Table Theme" w:semiHidden="1" w:unhideWhenUsed="1"/>
-    <w:lsdException w:name="Placeholder Text" w:semiHidden="1"/>
-    <w:lsdException w:name="No Spacing" w:uiPriority="1" w:qFormat="1"/>
-    <w:lsdException w:name="Light Shading" w:uiPriority="60"/>
-    <w:lsdException w:name="Light List" w:uiPriority="61"/>
-    <w:lsdException w:name="Light Grid" w:uiPriority="62"/>
-    <w:lsdException w:name="Medium Shading 1" w:uiPriority="63"/>
-    <w:lsdException w:name="Medium Shading 2" w:uiPriority="64"/>
-    <w:lsdException w:name="Medium List 1" w:uiPriority="65"/>
-    <w:lsdException w:name="Medium List 2" w:uiPriority="66"/>
-    <w:lsdException w:name="Medium Grid 1" w:uiPriority="67"/>
-    <w:lsdException w:name="Medium Grid 2" w:uiPriority="68"/>
-    <w:lsdException w:name="Medium Grid 3" w:uiPriority="69"/>
-    <w:lsdException w:name="Dark List" w:uiPriority="70"/>
-    <w:lsdException w:name="Colorful Shading" w:uiPriority="71"/>
-    <w:lsdException w:name="Colorful List" w:uiPriority="72"/>
-    <w:lsdException w:name="Colorful Grid" w:uiPriority="73"/>
-    <w:lsdException w:name="Light Shading Accent 1" w:uiPriority="60"/>
-    <w:lsdException w:name="Light List Accent 1" w:uiPriority="61"/>
-    <w:lsdException w:name="Light Grid Accent 1" w:uiPriority="62"/>
-    <w:lsdException w:name="Medium Shading 1 Accent 1" w:uiPriority="63"/>
-    <w:lsdException w:name="Medium Shading 2 Accent 1" w:uiPriority="64"/>
-    <w:lsdException w:name="Medium List 1 Accent 1" w:uiPriority="65"/>
-    <w:lsdException w:name="Revision" w:semiHidden="1"/>
-    <w:lsdException w:name="List Paragraph" w:uiPriority="34" w:qFormat="1"/>
-    <w:lsdException w:name="Quote" w:uiPriority="29" w:qFormat="1"/>
-    <w:lsdException w:name="Intense Quote" w:uiPriority="30" w:qFormat="1"/>
-    <w:lsdException w:name="Medium List 2 Accent 1" w:uiPriority="66"/>
-    <w:lsdException w:name="Medium Grid 1 Accent 1" w:uiPriority="67"/>
-    <w:lsdException w:name="Medium Grid 2 Accent 1" w:uiPriority="68"/>
-    <w:lsdException w:name="Medium Grid 3 Accent 1" w:uiPriority="69"/>
-    <w:lsdException w:name="Dark List Accent 1" w:uiPriority="70"/>
-    <w:lsdException w:name="Colorful Shading Accent 1" w:uiPriority="71"/>
-    <w:lsdException w:name="Colorful List Accent 1" w:uiPriority="72"/>
-    <w:lsdException w:name="Colorful Grid Accent 1" w:uiPriority="73"/>
-    <w:lsdException w:name="Light Shading Accent 2" w:uiPriority="60"/>
-    <w:lsdException w:name="Light List Accent 2" w:uiPriority="61"/>
-    <w:lsdException w:name="Light Grid Accent 2" w:uiPriority="62"/>
-    <w:lsdException w:name="Medium Shading 1 Accent 2" w:uiPriority="63"/>
-    <w:lsdException w:name="Medium Shading 2 Accent 2" w:uiPriority="64"/>
-    <w:lsdException w:name="Medium List 1 Accent 2" w:uiPriority="65"/>
-    <w:lsdException w:name="Medium List 2 Accent 2" w:uiPriority="66"/>
-    <w:lsdException w:name="Medium Grid 1 Accent 2" w:uiPriority="67"/>
-    <w:lsdException w:name="Medium Grid 2 Accent 2" w:uiPriority="68"/>
-    <w:lsdException w:name="Medium Grid 3 Accent 2" w:uiPriority="69"/>
-    <w:lsdException w:name="Dark List Accent 2" w:uiPriority="70"/>
-    <w:lsdException w:name="Colorful Shading Accent 2" w:uiPriority="71"/>
-    <w:lsdException w:name="Colorful List Accent 2" w:uiPriority="72"/>
-    <w:lsdException w:name="Colorful Grid Accent 2" w:uiPriority="73"/>
-    <w:lsdException w:name="Light Shading Accent 3" w:uiPriority="60"/>
-    <w:lsdException w:name="Light List Accent 3" w:uiPriority="61"/>
-    <w:lsdException w:name="Light Grid Accent 3" w:uiPriority="62"/>
-    <w:lsdException w:name="Medium Shading 1 Accent 3" w:uiPriority="63"/>
-    <w:lsdException w:name="Medium Shading 2 Accent 3" w:uiPriority="64"/>
-    <w:lsdException w:name="Medium List 1 Accent 3" w:uiPriority="65"/>
-    <w:lsdException w:name="Medium List 2 Accent 3" w:uiPriority="66"/>
-    <w:lsdException w:name="Medium Grid 1 Accent 3" w:uiPriority="67"/>
-    <w:lsdException w:name="Medium Grid 2 Accent 3" w:uiPriority="68"/>
-    <w:lsdException w:name="Medium Grid 3 Accent 3" w:uiPriority="69"/>
-    <w:lsdException w:name="Dark List Accent 3" w:uiPriority="70"/>
-    <w:lsdException w:name="Colorful Shading Accent 3" w:uiPriority="71"/>
-    <w:lsdException w:name="Colorful List Accent 3" w:uiPriority="72"/>
-    <w:lsdException w:name="Colorful Grid Accent 3" w:uiPriority="73"/>
-    <w:lsdException w:name="Light Shading Accent 4" w:uiPriority="60"/>
-    <w:lsdException w:name="Light List Accent 4" w:uiPriority="61"/>
-    <w:lsdException w:name="Light Grid Accent 4" w:uiPriority="62"/>
-    <w:lsdException w:name="Medium Shading 1 Accent 4" w:uiPriority="63"/>
-    <w:lsdException w:name="Medium Shading 2 Accent 4" w:uiPriority="64"/>
-    <w:lsdException w:name="Medium List 1 Accent 4" w:uiPriority="65"/>
-    <w:lsdException w:name="Medium List 2 Accent 4" w:uiPriority="66"/>
-    <w:lsdException w:name="Medium Grid 1 Accent 4" w:uiPriority="67"/>
-    <w:lsdException w:name="Medium Grid 2 Accent 4" w:uiPriority="68"/>
-    <w:lsdException w:name="Medium Grid 3 Accent 4" w:uiPriority="69"/>
-    <w:lsdException w:name="Dark List Accent 4" w:uiPriority="70"/>
-    <w:lsdException w:name="Colorful Shading Accent 4" w:uiPriority="71"/>
-    <w:lsdException w:name="Colorful List Accent 4" w:uiPriority="72"/>
-    <w:lsdException w:name="Colorful Grid Accent 4" w:uiPriority="73"/>
-    <w:lsdException w:name="Light Shading Accent 5" w:uiPriority="60"/>
-    <w:lsdException w:name="Light List Accent 5" w:uiPriority="61"/>
-    <w:lsdException w:name="Light Grid Accent 5" w:uiPriority="62"/>
-    <w:lsdException w:name="Medium Shading 1 Accent 5" w:uiPriority="63"/>
-    <w:lsdException w:name="Medium Shading 2 Accent 5" w:uiPriority="64"/>
-    <w:lsdException w:name="Medium List 1 Accent 5" w:uiPriority="65"/>
-    <w:lsdException w:name="Medium List 2 Accent 5" w:uiPriority="66"/>
-    <w:lsdException w:name="Medium Grid 1 Accent 5" w:uiPriority="67"/>
-    <w:lsdException w:name="Medium Grid 2 Accent 5" w:uiPriority="68"/>
-    <w:lsdException w:name="Medium Grid 3 Accent 5" w:uiPriority="69"/>
-    <w:lsdException w:name="Dark List Accent 5" w:uiPriority="70"/>
-    <w:lsdException w:name="Colorful Shading Accent 5" w:uiPriority="71"/>
-    <w:lsdException w:name="Colorful List Accent 5" w:uiPriority="72"/>
-    <w:lsdException w:name="Colorful Grid Accent 5" w:uiPriority="73"/>
-    <w:lsdException w:name="Light Shading Accent 6" w:uiPriority="60"/>
-    <w:lsdException w:name="Light List Accent 6" w:uiPriority="61"/>
-    <w:lsdException w:name="Light Grid Accent 6" w:uiPriority="62"/>
-    <w:lsdException w:name="Medium Shading 1 Accent 6" w:uiPriority="63"/>
-    <w:lsdException w:name="Medium Shading 2 Accent 6" w:uiPriority="64"/>
-    <w:lsdException w:name="Medium List 1 Accent 6" w:uiPriority="65"/>
-    <w:lsdException w:name="Medium List 2 Accent 6" w:uiPriority="66"/>
-    <w:lsdException w:name="Medium Grid 1 Accent 6" w:uiPriority="67"/>
-    <w:lsdException w:name="Medium Grid 2 Accent 6" w:uiPriority="68"/>
-    <w:lsdException w:name="Medium Grid 3 Accent 6" w:uiPriority="69"/>
-    <w:lsdException w:name="Dark List Accent 6" w:uiPriority="70"/>
-    <w:lsdException w:name="Colorful Shading Accent 6" w:uiPriority="71"/>
-    <w:lsdException w:name="Colorful List Accent 6" w:uiPriority="72"/>
-    <w:lsdException w:name="Colorful Grid Accent 6" w:uiPriority="73"/>
-    <w:lsdException w:name="Subtle Emphasis" w:uiPriority="19" w:qFormat="1"/>
-    <w:lsdException w:name="Intense Emphasis" w:uiPriority="2" w:qFormat="1"/>
-    <w:lsdException w:name="Subtle Reference" w:uiPriority="10" w:qFormat="1"/>
-    <w:lsdException w:name="Intense Reference" w:uiPriority="32" w:qFormat="1"/>
-    <w:lsdException w:name="Book Title" w:uiPriority="33" w:qFormat="1"/>
-    <w:lsdException w:name="Bibliography" w:semiHidden="1" w:uiPriority="37" w:unhideWhenUsed="1"/>
-    <w:lsdException w:name="TOC Heading" w:semiHidden="1" w:uiPriority="39" w:unhideWhenUsed="1" w:qFormat="1"/>
-    <w:lsdException w:name="Plain Table 1" w:uiPriority="41"/>
-    <w:lsdException w:name="Plain Table 2" w:uiPriority="42"/>
-    <w:lsdException w:name="Plain Table 3" w:uiPriority="43"/>
-    <w:lsdException w:name="Plain Table 4" w:uiPriority="44"/>
-    <w:lsdException w:name="Plain Table 5" w:uiPriority="45"/>
-    <w:lsdException w:name="Grid Table Light" w:uiPriority="40"/>
-    <w:lsdException w:name="Grid Table 1 Light" w:uiPriority="46"/>
-    <w:lsdException w:name="Grid Table 2" w:uiPriority="47"/>
-    <w:lsdException w:name="Grid Table 3" w:uiPriority="48"/>
-    <w:lsdException w:name="Grid Table 4" w:uiPriority="49"/>
-    <w:lsdException w:name="Grid Table 5 Dark" w:uiPriority="50"/>
-    <w:lsdException w:name="Grid Table 6 Colorful" w:uiPriority="51"/>
-    <w:lsdException w:name="Grid Table 7 Colorful" w:uiPriority="52"/>
-    <w:lsdException w:name="Grid Table 1 Light Accent 1" w:uiPriority="46"/>
-    <w:lsdException w:name="Grid Table 2 Accent 1" w:uiPriority="47"/>
-    <w:lsdException w:name="Grid Table 3 Accent 1" w:uiPriority="48"/>
-    <w:lsdException w:name="Grid Table 4 Accent 1" w:uiPriority="49"/>
-    <w:lsdException w:name="Grid Table 5 Dark Accent 1" w:uiPriority="50"/>
-    <w:lsdException w:name="Grid Table 6 Colorful Accent 1" w:uiPriority="51"/>
-    <w:lsdException w:name="Grid Table 7 Colorful Accent 1" w:uiPriority="52"/>
-    <w:lsdException w:name="Grid Table 1 Light Accent 2" w:uiPriority="46"/>
-    <w:lsdException w:name="Grid Table 2 Accent 2" w:uiPriority="47"/>
-    <w:lsdException w:name="Grid Table 3 Accent 2" w:uiPriority="48"/>
-    <w:lsdException w:name="Grid Table 4 Accent 2" w:uiPriority="49"/>
-    <w:lsdException w:name="Grid Table 5 Dark Accent 2" w:uiPriority="50"/>
-    <w:lsdException w:name="Grid Table 6 Colorful Accent 2" w:uiPriority="51"/>
-    <w:lsdException w:name="Grid Table 7 Colorful Accent 2" w:uiPriority="52"/>
-    <w:lsdException w:name="Grid Table 1 Light Accent 3" w:uiPriority="46"/>
-    <w:lsdException w:name="Grid Table 2 Accent 3" w:uiPriority="47"/>
-    <w:lsdException w:name="Grid Table 3 Accent 3" w:uiPriority="48"/>
-    <w:lsdException w:name="Grid Table 4 Accent 3" w:uiPriority="49"/>
-    <w:lsdException w:name="Grid Table 5 Dark Accent 3" w:uiPriority="50"/>
-    <w:lsdException w:name="Grid Table 6 Colorful Accent 3" w:uiPriority="51"/>
-    <w:lsdException w:name="Grid Table 7 Colorful Accent 3" w:uiPriority="52"/>
-    <w:lsdException w:name="Grid Table 1 Light Accent 4" w:uiPriority="46"/>
-    <w:lsdException w:name="Grid Table 2 Accent 4" w:uiPriority="47"/>
-    <w:lsdException w:name="Grid Table 3 Accent 4" w:uiPriority="48"/>
-    <w:lsdException w:name="Grid Table 4 Accent 4" w:uiPriority="49"/>
-    <w:lsdException w:name="Grid Table 5 Dark Accent 4" w:uiPriority="50"/>
-    <w:lsdException w:name="Grid Table 6 Colorful Accent 4" w:uiPriority="51"/>
-    <w:lsdException w:name="Grid Table 7 Colorful Accent 4" w:uiPriority="52"/>
-    <w:lsdException w:name="Grid Table 1 Light Accent 5" w:uiPriority="46"/>
-    <w:lsdException w:name="Grid Table 2 Accent 5" w:uiPriority="47"/>
-    <w:lsdException w:name="Grid Table 3 Accent 5" w:uiPriority="48"/>
-    <w:lsdException w:name="Grid Table 4 Accent 5" w:uiPriority="49"/>
-    <w:lsdException w:name="Grid Table 5 Dark Accent 5" w:uiPriority="50"/>
-    <w:lsdException w:name="Grid Table 6 Colorful Accent 5" w:uiPriority="51"/>
-    <w:lsdException w:name="Grid Table 7 Colorful Accent 5" w:uiPriority="52"/>
-    <w:lsdException w:name="Grid Table 1 Light Accent 6" w:uiPriority="46"/>
-    <w:lsdException w:name="Grid Table 2 Accent 6" w:uiPriority="47"/>
-    <w:lsdException w:name="Grid Table 3 Accent 6" w:uiPriority="48"/>
-    <w:lsdException w:name="Grid Table 4 Accent 6" w:uiPriority="49"/>
-    <w:lsdException w:name="Grid Table 5 Dark Accent 6" w:uiPriority="50"/>
-    <w:lsdException w:name="Grid Table 6 Colorful Accent 6" w:uiPriority="51"/>
-    <w:lsdException w:name="Grid Table 7 Colorful Accent 6" w:uiPriority="52"/>
-    <w:lsdException w:name="List Table 1 Light" w:uiPriority="46"/>
-    <w:lsdException w:name="List Table 2" w:uiPriority="47"/>
-    <w:lsdException w:name="List Table 3" w:uiPriority="48"/>
-    <w:lsdException w:name="List Table 4" w:uiPriority="49"/>
-    <w:lsdException w:name="List Table 5 Dark" w:uiPriority="50"/>
-    <w:lsdException w:name="List Table 6 Colorful" w:uiPriority="51"/>
-    <w:lsdException w:name="List Table 7 Colorful" w:uiPriority="52"/>
-    <w:lsdException w:name="List Table 1 Light Accent 1" w:uiPriority="46"/>
-    <w:lsdException w:name="List Table 2 Accent 1" w:uiPriority="47"/>
-    <w:lsdException w:name="List Table 3 Accent 1" w:uiPriority="48"/>
-    <w:lsdException w:name="List Table 4 Accent 1" w:uiPriority="49"/>
-    <w:lsdException w:name="List Table 5 Dark Accent 1" w:uiPriority="50"/>
-    <w:lsdException w:name="List Table 6 Colorful Accent 1" w:uiPriority="51"/>
-    <w:lsdException w:name="List Table 7 Colorful Accent 1" w:uiPriority="52"/>
-    <w:lsdException w:name="List Table 1 Light Accent 2" w:uiPriority="46"/>
-    <w:lsdException w:name="List Table 2 Accent 2" w:uiPriority="47"/>
-    <w:lsdException w:name="List Table 3 Accent 2" w:uiPriority="48"/>
-    <w:lsdException w:name="List Table 4 Accent 2" w:uiPriority="49"/>
-    <w:lsdException w:name="List Table 5 Dark Accent 2" w:uiPriority="50"/>
-    <w:lsdException w:name="List Table 6 Colorful Accent 2" w:uiPriority="51"/>
-    <w:lsdException w:name="List Table 7 Colorful Accent 2" w:uiPriority="52"/>
-    <w:lsdException w:name="List Table 1 Light Accent 3" w:uiPriority="46"/>
-    <w:lsdException w:name="List Table 2 Accent 3" w:uiPriority="47"/>
-    <w:lsdException w:name="List Table 3 Accent 3" w:uiPriority="48"/>
-    <w:lsdException w:name="List Table 4 Accent 3" w:uiPriority="49"/>
-    <w:lsdException w:name="List Table 5 Dark Accent 3" w:uiPriority="50"/>
-    <w:lsdException w:name="List Table 6 Colorful Accent 3" w:uiPriority="51"/>
-    <w:lsdException w:name="List Table 7 Colorful Accent 3" w:uiPriority="52"/>
-    <w:lsdException w:name="List Table 1 Light Accent 4" w:uiPriority="46"/>
-    <w:lsdException w:name="List Table 2 Accent 4" w:uiPriority="47"/>
-    <w:lsdException w:name="List Table 3 Accent 4" w:uiPriority="48"/>
-    <w:lsdException w:name="List Table 4 Accent 4" w:uiPriority="49"/>
-    <w:lsdException w:name="List Table 5 Dark Accent 4" w:uiPriority="50"/>
-    <w:lsdException w:name="List Table 6 Colorful Accent 4" w:uiPriority="51"/>
-    <w:lsdException w:name="List Table 7 Colorful Accent 4" w:uiPriority="52"/>
-    <w:lsdException w:name="List Table 1 Light Accent 5" w:uiPriority="46"/>
-    <w:lsdException w:name="List Table 2 Accent 5" w:uiPriority="47"/>
-    <w:lsdException w:name="List Table 3 Accent 5" w:uiPriority="48"/>
-    <w:lsdException w:name="List Table 4 Accent 5" w:uiPriority="49"/>
-    <w:lsdException w:name="List Table 5 Dark Accent 5" w:uiPriority="50"/>
-    <w:lsdException w:name="List Table 6 Colorful Accent 5" w:uiPriority="51"/>
-    <w:lsdException w:name="List Table 7 Colorful Accent 5" w:uiPriority="52"/>
-    <w:lsdException w:name="List Table 1 Light Accent 6" w:uiPriority="46"/>
-    <w:lsdException w:name="List Table 2 Accent 6" w:uiPriority="47"/>
-    <w:lsdException w:name="List Table 3 Accent 6" w:uiPriority="48"/>
-    <w:lsdException w:name="List Table 4 Accent 6" w:uiPriority="49"/>
-    <w:lsdException w:name="List Table 5 Dark Accent 6" w:uiPriority="50"/>
-    <w:lsdException w:name="List Table 6 Colorful Accent 6" w:uiPriority="51"/>
-    <w:lsdException w:name="List Table 7 Colorful Accent 6" w:uiPriority="52"/>
-    <w:lsdException w:name="Mention" w:semiHidden="1" w:unhideWhenUsed="1"/>
-    <w:lsdException w:name="Smart Hyperlink" w:semiHidden="1" w:unhideWhenUsed="1"/>
-    <w:lsdException w:name="Hashtag" w:semiHidden="1" w:unhideWhenUsed="1"/>
-    <w:lsdException w:name="Unresolved Mention" w:semiHidden="1" w:unhideWhenUsed="1"/>
-    <w:lsdException w:name="Smart Link" w:semiHidden="1" w:unhideWhenUsed="1"/>
-  </w:latentStyles>
-  <w:style w:type="paragraph" w:default="1" w:styleId="Normal">
-    <w:name w:val="Normal"/>
-    <w:qFormat/>
-  </w:style>
-  <w:style w:type="character" w:default="1" w:styleId="DefaultParagraphFont">
-    <w:name w:val="Default Paragraph Font"/>
-    <w:uiPriority w:val="1"/>
-    <w:semiHidden/>
-    <w:unhideWhenUsed/>
-  </w:style>
-  <w:style w:type="table" w:default="1" w:styleId="TableNormal">
-    <w:name w:val="Normal Table"/>
-    <w:uiPriority w:val="99"/>
-    <w:semiHidden/>
-    <w:unhideWhenUsed/>
-    <w:tblPr>
-      <w:tblInd w:w="0" w:type="dxa"/>
-      <w:tblCellMar>
-        <w:top w:w="0" w:type="dxa"/>
-        <w:left w:w="108" w:type="dxa"/>
-        <w:bottom w:w="0" w:type="dxa"/>
-        <w:right w:w="108" w:type="dxa"/>
-      </w:tblCellMar>
-    </w:tblPr>
-  </w:style>
-  <w:style w:type="numbering" w:default="1" w:styleId="NoList">
-    <w:name w:val="No List"/>
-    <w:uiPriority w:val="99"/>
-    <w:semiHidden/>
-    <w:unhideWhenUsed/>
-  </w:style>
-  <w:style w:type="paragraph" w:customStyle="1" w:styleId="22E29D90739940349C891741079D64CF">
-    <w:name w:val="22E29D90739940349C891741079D64CF"/>
-  </w:style>
-  <w:style w:type="character" w:styleId="IntenseEmphasis">
-    <w:name w:val="Intense Emphasis"/>
-    <w:basedOn w:val="DefaultParagraphFont"/>
-    <w:uiPriority w:val="2"/>
-    <w:rPr>
-      <w:b/>
-      <w:iCs/>
-      <w:color w:val="262626" w:themeColor="text1" w:themeTint="D9"/>
-    </w:rPr>
-  </w:style>
-  <w:style w:type="paragraph" w:customStyle="1" w:styleId="670D705912394630876463DF27F354E9">
-    <w:name w:val="670D705912394630876463DF27F354E9"/>
-  </w:style>
-  <w:style w:type="paragraph" w:customStyle="1" w:styleId="869966F99B2140E880250D87BF318D33">
-    <w:name w:val="869966F99B2140E880250D87BF318D33"/>
-  </w:style>
-  <w:style w:type="paragraph" w:customStyle="1" w:styleId="0FAA02462FCA4BC98FEF4299E6251303">
-    <w:name w:val="0FAA02462FCA4BC98FEF4299E6251303"/>
-  </w:style>
-  <w:style w:type="paragraph" w:customStyle="1" w:styleId="878FBE82FA3D48119758B6E378207214">
-    <w:name w:val="878FBE82FA3D48119758B6E378207214"/>
-  </w:style>
-  <w:style w:type="paragraph" w:customStyle="1" w:styleId="20300518A24D4A4588D70B2424C188B1">
-    <w:name w:val="20300518A24D4A4588D70B2424C188B1"/>
-  </w:style>
-  <w:style w:type="paragraph" w:customStyle="1" w:styleId="6C0A8371DB494324AA201ABF788BEBB0">
-    <w:name w:val="6C0A8371DB494324AA201ABF788BEBB0"/>
-  </w:style>
-  <w:style w:type="paragraph" w:customStyle="1" w:styleId="339033D5AB2A499A844873DC7AE68824">
-    <w:name w:val="339033D5AB2A499A844873DC7AE68824"/>
-  </w:style>
-  <w:style w:type="paragraph" w:customStyle="1" w:styleId="CED72507340E4727AF393D03E6D13C16">
-    <w:name w:val="CED72507340E4727AF393D03E6D13C16"/>
-  </w:style>
-  <w:style w:type="paragraph" w:customStyle="1" w:styleId="76763BE699FA44DA87AF6C4973808D19">
-    <w:name w:val="76763BE699FA44DA87AF6C4973808D19"/>
-  </w:style>
-  <w:style w:type="paragraph" w:customStyle="1" w:styleId="02DD3F9F9E504FADA895D6B40349E0EB">
-    <w:name w:val="02DD3F9F9E504FADA895D6B40349E0EB"/>
-  </w:style>
-  <w:style w:type="paragraph" w:customStyle="1" w:styleId="2FE39AC5DBA74CFB8A9F5E18577E5568">
-    <w:name w:val="2FE39AC5DBA74CFB8A9F5E18577E5568"/>
-  </w:style>
-  <w:style w:type="paragraph" w:customStyle="1" w:styleId="391427CADA9A4F739980333016E5DC33">
-    <w:name w:val="391427CADA9A4F739980333016E5DC33"/>
-  </w:style>
-  <w:style w:type="paragraph" w:customStyle="1" w:styleId="F5D415057C6742348BEBD97039602F6D">
-    <w:name w:val="F5D415057C6742348BEBD97039602F6D"/>
-  </w:style>
-  <w:style w:type="paragraph" w:customStyle="1" w:styleId="AC01A81D97C4466486883ED512E19BF1">
-    <w:name w:val="AC01A81D97C4466486883ED512E19BF1"/>
-  </w:style>
-  <w:style w:type="character" w:styleId="SubtleReference">
-    <w:name w:val="Subtle Reference"/>
-    <w:basedOn w:val="DefaultParagraphFont"/>
-    <w:uiPriority w:val="10"/>
-    <w:qFormat/>
-    <w:rsid w:val="00F41704"/>
-    <w:rPr>
-      <w:b/>
-      <w:caps w:val="0"/>
-      <w:smallCaps/>
-      <w:color w:val="595959" w:themeColor="text1" w:themeTint="A6"/>
-    </w:rPr>
-  </w:style>
-  <w:style w:type="paragraph" w:customStyle="1" w:styleId="3A4E459A25FC42C9A0DC3A23289C5789">
-    <w:name w:val="3A4E459A25FC42C9A0DC3A23289C5789"/>
-  </w:style>
-  <w:style w:type="paragraph" w:customStyle="1" w:styleId="0A0682C227834B8C9DE90D457BE6146C">
-    <w:name w:val="0A0682C227834B8C9DE90D457BE6146C"/>
-  </w:style>
-  <w:style w:type="paragraph" w:customStyle="1" w:styleId="35334E1DEE914ED1A2CE47BA7CB020CF">
-    <w:name w:val="35334E1DEE914ED1A2CE47BA7CB020CF"/>
-  </w:style>
-  <w:style w:type="paragraph" w:customStyle="1" w:styleId="CF3C163D090F47429BD900A8EA4604A7">
-    <w:name w:val="CF3C163D090F47429BD900A8EA4604A7"/>
-  </w:style>
-  <w:style w:type="paragraph" w:customStyle="1" w:styleId="7F4EC0F98A534942B38BD261070F4133">
-    <w:name w:val="7F4EC0F98A534942B38BD261070F4133"/>
-  </w:style>
-  <w:style w:type="paragraph" w:customStyle="1" w:styleId="BD98ECD6A9FE4322A3661DE57995F95F">
-    <w:name w:val="BD98ECD6A9FE4322A3661DE57995F95F"/>
-  </w:style>
-  <w:style w:type="paragraph" w:customStyle="1" w:styleId="4D9589571D874A878568960D6BFCF747">
-    <w:name w:val="4D9589571D874A878568960D6BFCF747"/>
-  </w:style>
-  <w:style w:type="paragraph" w:customStyle="1" w:styleId="B1424BA64075431DA3608413BB29D5BF">
-    <w:name w:val="B1424BA64075431DA3608413BB29D5BF"/>
-  </w:style>
-  <w:style w:type="paragraph" w:customStyle="1" w:styleId="D8A7519E18C4465B935D2398D16040EB">
-    <w:name w:val="D8A7519E18C4465B935D2398D16040EB"/>
-  </w:style>
-  <w:style w:type="paragraph" w:customStyle="1" w:styleId="7CF1488BF03B4DF8B1AD929F7D1B61D5">
-    <w:name w:val="7CF1488BF03B4DF8B1AD929F7D1B61D5"/>
-  </w:style>
-  <w:style w:type="paragraph" w:customStyle="1" w:styleId="0699385AEEC44494B4125F5CE20FB23D">
-    <w:name w:val="0699385AEEC44494B4125F5CE20FB23D"/>
-  </w:style>
-  <w:style w:type="paragraph" w:customStyle="1" w:styleId="E7B4857928DF4BCE8373706585E8814F">
-    <w:name w:val="E7B4857928DF4BCE8373706585E8814F"/>
-  </w:style>
-  <w:style w:type="paragraph" w:customStyle="1" w:styleId="3EE6371D32664858854CF7FF981B6EF0">
-    <w:name w:val="3EE6371D32664858854CF7FF981B6EF0"/>
-  </w:style>
-  <w:style w:type="paragraph" w:customStyle="1" w:styleId="604E542C93614CDC8F9AAE15DC27AF67">
-    <w:name w:val="604E542C93614CDC8F9AAE15DC27AF67"/>
-  </w:style>
-  <w:style w:type="paragraph" w:customStyle="1" w:styleId="1EAAC411175A493D92330EA02A9E5F68">
-    <w:name w:val="1EAAC411175A493D92330EA02A9E5F68"/>
-  </w:style>
-  <w:style w:type="paragraph" w:customStyle="1" w:styleId="E978A99FB8CE40E495C790828CF08BA3">
-    <w:name w:val="E978A99FB8CE40E495C790828CF08BA3"/>
-  </w:style>
-  <w:style w:type="paragraph" w:customStyle="1" w:styleId="55E4E75307CC479ABB043D22EE5FBEAC">
-    <w:name w:val="55E4E75307CC479ABB043D22EE5FBEAC"/>
-  </w:style>
-  <w:style w:type="paragraph" w:customStyle="1" w:styleId="85C4318C30C843B8B01CB63CE0B3FF0B">
-    <w:name w:val="85C4318C30C843B8B01CB63CE0B3FF0B"/>
-  </w:style>
-  <w:style w:type="paragraph" w:customStyle="1" w:styleId="7BF1AB80E32A4F81A56AB361D72AEECA">
-    <w:name w:val="7BF1AB80E32A4F81A56AB361D72AEECA"/>
-  </w:style>
-  <w:style w:type="paragraph" w:customStyle="1" w:styleId="C40FAFE87651453AA6330E01CAFFBA1C">
-    <w:name w:val="C40FAFE87651453AA6330E01CAFFBA1C"/>
-  </w:style>
-  <w:style w:type="paragraph" w:customStyle="1" w:styleId="6F811185630D4C1C8B597D625725BE13">
-    <w:name w:val="6F811185630D4C1C8B597D625725BE13"/>
-  </w:style>
-  <w:style w:type="paragraph" w:customStyle="1" w:styleId="5B8F9673CF0B4BA48CF7EE47D073D154">
-    <w:name w:val="5B8F9673CF0B4BA48CF7EE47D073D154"/>
-  </w:style>
-  <w:style w:type="paragraph" w:customStyle="1" w:styleId="F1F0F53EB9B34B9F8D02FBA0354127AC">
-    <w:name w:val="F1F0F53EB9B34B9F8D02FBA0354127AC"/>
-  </w:style>
-  <w:style w:type="paragraph" w:customStyle="1" w:styleId="FA84D3E7164A4943A8184A0E95EC6854">
-    <w:name w:val="FA84D3E7164A4943A8184A0E95EC6854"/>
-  </w:style>
-  <w:style w:type="paragraph" w:customStyle="1" w:styleId="7312129F1C684EA7B01912C346D4CBF2">
-    <w:name w:val="7312129F1C684EA7B01912C346D4CBF2"/>
-  </w:style>
-  <w:style w:type="paragraph" w:customStyle="1" w:styleId="B46CACCD2ED04270A1BFA206B8228804">
-    <w:name w:val="B46CACCD2ED04270A1BFA206B8228804"/>
-  </w:style>
-  <w:style w:type="paragraph" w:customStyle="1" w:styleId="43257D32750D4C2CB98E041D9FFEB589">
-    <w:name w:val="43257D32750D4C2CB98E041D9FFEB589"/>
-    <w:rsid w:val="00F41704"/>
-  </w:style>
-  <w:style w:type="paragraph" w:customStyle="1" w:styleId="C016C72B4F69444CAC8D9BF98B1438D6">
-    <w:name w:val="C016C72B4F69444CAC8D9BF98B1438D6"/>
-    <w:rsid w:val="00F41704"/>
-  </w:style>
-  <w:style w:type="paragraph" w:customStyle="1" w:styleId="E3E217AB240347AC9775255A93C1A144">
-    <w:name w:val="E3E217AB240347AC9775255A93C1A144"/>
-    <w:rsid w:val="00F41704"/>
-  </w:style>
-  <w:style w:type="paragraph" w:customStyle="1" w:styleId="D980ECA77DEF46C08740CFEB008F6A8D">
-    <w:name w:val="D980ECA77DEF46C08740CFEB008F6A8D"/>
-    <w:rsid w:val="00F41704"/>
-  </w:style>
-  <w:style w:type="paragraph" w:customStyle="1" w:styleId="A790C559844B41C09D5891D3EB805F76">
-    <w:name w:val="A790C559844B41C09D5891D3EB805F76"/>
-    <w:rsid w:val="00F41704"/>
-  </w:style>
-  <w:style w:type="paragraph" w:customStyle="1" w:styleId="9A45E64166B145F6A03CEB0E6FCA2017">
-    <w:name w:val="9A45E64166B145F6A03CEB0E6FCA2017"/>
-    <w:rsid w:val="00F41704"/>
-  </w:style>
-  <w:style w:type="paragraph" w:customStyle="1" w:styleId="968FD16E85AA488A806E3F8124D8D1A2">
-    <w:name w:val="968FD16E85AA488A806E3F8124D8D1A2"/>
-    <w:rsid w:val="00F41704"/>
-  </w:style>
-  <w:style w:type="paragraph" w:customStyle="1" w:styleId="7819F14775994FA1BA07BEDC8EA5D122">
-    <w:name w:val="7819F14775994FA1BA07BEDC8EA5D122"/>
-    <w:rsid w:val="00F41704"/>
-  </w:style>
-  <w:style w:type="paragraph" w:customStyle="1" w:styleId="8BA5DD2E8E57401EA4DE0406908A34BB">
-    <w:name w:val="8BA5DD2E8E57401EA4DE0406908A34BB"/>
-    <w:rsid w:val="00F41704"/>
-  </w:style>
-  <w:style w:type="paragraph" w:customStyle="1" w:styleId="7B72A99309574C1DB3E4CAB7DDACC9E6">
-    <w:name w:val="7B72A99309574C1DB3E4CAB7DDACC9E6"/>
-    <w:rsid w:val="00F41704"/>
-  </w:style>
-  <w:style w:type="paragraph" w:customStyle="1" w:styleId="1236EC033C0E4F76ACAF6AC5EF429A7F">
-    <w:name w:val="1236EC033C0E4F76ACAF6AC5EF429A7F"/>
-    <w:rsid w:val="00F41704"/>
-  </w:style>
-  <w:style w:type="paragraph" w:customStyle="1" w:styleId="E0AE4FB8258B4565B5ED610CA21A0ED7">
-    <w:name w:val="E0AE4FB8258B4565B5ED610CA21A0ED7"/>
-    <w:rsid w:val="00F41704"/>
-  </w:style>
-</w:styles>
-</file>
-
-<file path=word/glossary/webSettings.xml><?xml version="1.0" encoding="utf-8"?>
-<w:webSettings xmlns:mc="http://schemas.openxmlformats.org/markup-compatibility/2006" xmlns:r="http://schemas.openxmlformats.org/officeDocument/2006/relationships" xmlns:w="http://schemas.openxmlformats.org/wordprocessingml/2006/main" xmlns:w14="http://schemas.microsoft.com/office/word/2010/wordml" xmlns:w15="http://schemas.microsoft.com/office/word/2012/wordml" xmlns:w16cex="http://schemas.microsoft.com/office/word/2018/wordml/cex" xmlns:w16cid="http://schemas.microsoft.com/office/word/2016/wordml/cid" xmlns:w16="http://schemas.microsoft.com/office/word/2018/wordml" xmlns:w16se="http://schemas.microsoft.com/office/word/2015/wordml/symex" mc:Ignorable="w14 w15 w16se w16cid w16 w16cex">
-  <w:optimizeForBrowser/>
-  <w:allowPNG/>
-</w:webSettings>
 </file>
 
 <file path=word/theme/theme1.xml><?xml version="1.0" encoding="utf-8"?>

</xml_diff>